<commit_message>
Update Prototyping Habe die Resultate der Abstimmungen eingetragen
1. Top 5 Storyboards
2. Top 3 Storyboards
</commit_message>
<xml_diff>
--- a/doc/task-01/05-Prototyping/Prototyping.docx
+++ b/doc/task-01/05-Prototyping/Prototyping.docx
@@ -26,7 +26,16 @@
           <w:iCs/>
           <w:szCs w:val="24"/>
         </w:rPr>
-        <w:t>Prototype</w:t>
+        <w:t>Prototyp</w:t>
+      </w:r>
+      <w:r>
+        <w:rPr>
+          <w:rFonts w:cs="Times New Roman"/>
+          <w:b/>
+          <w:iCs/>
+          <w:szCs w:val="24"/>
+        </w:rPr>
+        <w:t>ing</w:t>
       </w:r>
       <w:bookmarkStart w:id="0" w:name="_GoBack"/>
       <w:bookmarkEnd w:id="0"/>
@@ -142,175 +151,3247 @@
         <w:pStyle w:val="berschrift1"/>
       </w:pPr>
       <w:r>
-        <w:t>Top 3 Storyboards</w:t>
+        <w:t xml:space="preserve">Erste Iteration welches sind die Top </w:t>
+      </w:r>
+      <w:r>
+        <w:t>fünf</w:t>
+      </w:r>
+      <w:r>
+        <w:t xml:space="preserve"> Storyboards</w:t>
       </w:r>
     </w:p>
     <w:p>
-      <w:pPr>
-        <w:pStyle w:val="berschrift2"/>
-      </w:pPr>
-      <w:r>
-        <w:t>Storyboard [erstes Storyboard]</w:t>
-      </w:r>
-    </w:p>
-    <w:p>
-      <w:pPr>
-        <w:pStyle w:val="berschrift2"/>
-      </w:pPr>
-      <w:r>
-        <w:t>Storyboard [</w:t>
-      </w:r>
-      <w:r>
-        <w:t>zweites</w:t>
-      </w:r>
-      <w:r>
-        <w:t xml:space="preserve"> Storyboard]</w:t>
-      </w:r>
-    </w:p>
-    <w:p>
-      <w:pPr>
-        <w:pStyle w:val="berschrift2"/>
-      </w:pPr>
-      <w:r>
-        <w:t>Storyboard [</w:t>
-      </w:r>
-      <w:r>
-        <w:t>drittes</w:t>
-      </w:r>
-      <w:r>
-        <w:t xml:space="preserve"> Storyboard]</w:t>
-      </w:r>
-    </w:p>
-    <w:p>
-      <w:pPr>
-        <w:pStyle w:val="berschrift1"/>
-      </w:pPr>
-      <w:r>
-        <w:t>UI Design «</w:t>
-      </w:r>
-      <w:proofErr w:type="spellStart"/>
-      <w:r>
-        <w:t>look</w:t>
-      </w:r>
-      <w:proofErr w:type="spellEnd"/>
-      <w:r>
-        <w:t xml:space="preserve"> and </w:t>
-      </w:r>
-      <w:proofErr w:type="spellStart"/>
-      <w:r>
-        <w:t>feel</w:t>
-      </w:r>
-      <w:proofErr w:type="spellEnd"/>
-      <w:r>
-        <w:t>»</w:t>
-      </w:r>
-    </w:p>
-    <w:p>
-      <w:pPr>
-        <w:pStyle w:val="berschrift2"/>
-      </w:pPr>
-      <w:r>
-        <w:t>Design</w:t>
-      </w:r>
-      <w:r>
-        <w:t xml:space="preserve"> [</w:t>
-      </w:r>
-      <w:r>
-        <w:t>zum ersten Storyboard</w:t>
-      </w:r>
-      <w:r>
-        <w:t>]</w:t>
-      </w:r>
-    </w:p>
-    <w:p>
-      <w:pPr>
-        <w:pStyle w:val="berschrift2"/>
-      </w:pPr>
-      <w:r>
-        <w:t xml:space="preserve">Design [zum </w:t>
-      </w:r>
-      <w:r>
-        <w:t>zweiten</w:t>
-      </w:r>
-      <w:r>
-        <w:t xml:space="preserve"> Storyboard]</w:t>
-      </w:r>
-    </w:p>
-    <w:p>
-      <w:pPr>
-        <w:pStyle w:val="berschrift2"/>
-      </w:pPr>
-      <w:r>
-        <w:t xml:space="preserve">Design [zum </w:t>
-      </w:r>
-      <w:r>
-        <w:t>dritten</w:t>
-      </w:r>
-      <w:r>
-        <w:t xml:space="preserve"> Storyboard]</w:t>
+      <w:r>
+        <w:t xml:space="preserve">In einem nächsten Schritt werden wir uns auf die besten </w:t>
+      </w:r>
+      <w:r>
+        <w:t>fünf</w:t>
+      </w:r>
+      <w:r>
+        <w:t xml:space="preserve"> Storyboards einigen. Dies wird in Form einer </w:t>
+      </w:r>
+      <w:r>
+        <w:t>g</w:t>
+      </w:r>
+      <w:r>
+        <w:t>ruppeninternen Abstimmung stattfinden. Jedes Gruppenmitglied hat</w:t>
+      </w:r>
+      <w:r>
+        <w:t xml:space="preserve"> fünf</w:t>
+      </w:r>
+      <w:r>
+        <w:t xml:space="preserve"> Stimmen welche </w:t>
+      </w:r>
+      <w:r>
+        <w:t>verteilt werden können</w:t>
+      </w:r>
+      <w:r>
+        <w:t xml:space="preserve">. </w:t>
+      </w:r>
+      <w:r>
+        <w:t>Das Doppelte wählen eines Storyboards ist nicht möglich.</w:t>
       </w:r>
     </w:p>
     <w:p/>
     <w:p>
       <w:pPr>
-        <w:pStyle w:val="berschrift1"/>
-      </w:pPr>
-      <w:r>
-        <w:t xml:space="preserve">Final </w:t>
-      </w:r>
+        <w:pStyle w:val="berschrift2"/>
+      </w:pPr>
+      <w:r>
+        <w:t>Welche Storyboards können gewählt werden?</w:t>
+      </w:r>
+    </w:p>
+    <w:p/>
+    <w:p>
+      <w:pPr>
+        <w:rPr>
+          <w:b/>
+          <w:bCs/>
+        </w:rPr>
+      </w:pPr>
       <w:proofErr w:type="spellStart"/>
       <w:r>
-        <w:t>Prototypes</w:t>
+        <w:rPr>
+          <w:b/>
+          <w:bCs/>
+        </w:rPr>
+        <w:t>Gauppi</w:t>
       </w:r>
       <w:proofErr w:type="spellEnd"/>
       <w:r>
-        <w:t xml:space="preserve"> mit </w:t>
-      </w:r>
+        <w:rPr>
+          <w:b/>
+          <w:bCs/>
+        </w:rPr>
+        <w:t>:</w:t>
+      </w:r>
+    </w:p>
+    <w:p>
+      <w:pPr>
+        <w:numPr>
+          <w:ilvl w:val="0"/>
+          <w:numId w:val="33"/>
+        </w:numPr>
+      </w:pPr>
       <w:proofErr w:type="spellStart"/>
       <w:r>
-        <w:t>short</w:t>
-      </w:r>
-      <w:proofErr w:type="spellEnd"/>
-      <w:r>
-        <w:t xml:space="preserve"> </w:t>
-      </w:r>
-      <w:proofErr w:type="spellStart"/>
-      <w:r>
-        <w:t>description</w:t>
+        <w:t>Storyboard_Alkoholiker</w:t>
       </w:r>
       <w:proofErr w:type="spellEnd"/>
     </w:p>
     <w:p>
       <w:pPr>
-        <w:pStyle w:val="berschrift2"/>
-      </w:pPr>
-      <w:r>
-        <w:t>Prototyp</w:t>
-      </w:r>
-      <w:r>
-        <w:t xml:space="preserve"> [zum ersten Storyboard]</w:t>
-      </w:r>
+        <w:numPr>
+          <w:ilvl w:val="0"/>
+          <w:numId w:val="33"/>
+        </w:numPr>
+      </w:pPr>
+      <w:proofErr w:type="spellStart"/>
+      <w:r>
+        <w:t>Storyboard_Patientenmanagementsystem</w:t>
+      </w:r>
+      <w:proofErr w:type="spellEnd"/>
     </w:p>
     <w:p>
       <w:pPr>
-        <w:pStyle w:val="berschrift2"/>
-      </w:pPr>
-      <w:r>
-        <w:t>Prototyp</w:t>
-      </w:r>
-      <w:r>
-        <w:t xml:space="preserve"> [zum zweiten Storyboard]</w:t>
+        <w:rPr>
+          <w:b/>
+          <w:bCs/>
+        </w:rPr>
+      </w:pPr>
+      <w:r>
+        <w:rPr>
+          <w:b/>
+          <w:bCs/>
+        </w:rPr>
+        <w:t>Milem2:</w:t>
       </w:r>
     </w:p>
     <w:p>
       <w:pPr>
+        <w:numPr>
+          <w:ilvl w:val="0"/>
+          <w:numId w:val="33"/>
+        </w:numPr>
+      </w:pPr>
+      <w:proofErr w:type="spellStart"/>
+      <w:r>
+        <w:t>Storyboard_Anbindung</w:t>
+      </w:r>
+      <w:proofErr w:type="spellEnd"/>
+      <w:r>
+        <w:t xml:space="preserve"> des EPD an das PMS</w:t>
+      </w:r>
+    </w:p>
+    <w:p>
+      <w:pPr>
+        <w:numPr>
+          <w:ilvl w:val="0"/>
+          <w:numId w:val="33"/>
+        </w:numPr>
+      </w:pPr>
+      <w:proofErr w:type="spellStart"/>
+      <w:r>
+        <w:t>Storyboard_Einweisung</w:t>
+      </w:r>
+      <w:proofErr w:type="spellEnd"/>
+      <w:r>
+        <w:t xml:space="preserve"> Stationär</w:t>
+      </w:r>
+    </w:p>
+    <w:p>
+      <w:pPr>
+        <w:rPr>
+          <w:b/>
+          <w:bCs/>
+        </w:rPr>
+      </w:pPr>
+      <w:r>
+        <w:rPr>
+          <w:b/>
+          <w:bCs/>
+        </w:rPr>
+        <w:t>Nippa1:</w:t>
+      </w:r>
+    </w:p>
+    <w:p>
+      <w:pPr>
+        <w:numPr>
+          <w:ilvl w:val="0"/>
+          <w:numId w:val="33"/>
+        </w:numPr>
+      </w:pPr>
+      <w:proofErr w:type="spellStart"/>
+      <w:r>
+        <w:t>Storyboard_Anbindung</w:t>
+      </w:r>
+      <w:proofErr w:type="spellEnd"/>
+      <w:r>
+        <w:t xml:space="preserve"> </w:t>
+      </w:r>
+      <w:proofErr w:type="spellStart"/>
+      <w:r>
+        <w:t>HospINDEX</w:t>
+      </w:r>
+      <w:proofErr w:type="spellEnd"/>
+      <w:r>
+        <w:t xml:space="preserve"> ans PMS</w:t>
+      </w:r>
+    </w:p>
+    <w:p>
+      <w:pPr>
+        <w:numPr>
+          <w:ilvl w:val="0"/>
+          <w:numId w:val="33"/>
+        </w:numPr>
+      </w:pPr>
+      <w:proofErr w:type="spellStart"/>
+      <w:r>
+        <w:t>Storyboard_Kalender</w:t>
+      </w:r>
+      <w:proofErr w:type="spellEnd"/>
+    </w:p>
+    <w:p>
+      <w:pPr>
+        <w:rPr>
+          <w:b/>
+          <w:bCs/>
+        </w:rPr>
+      </w:pPr>
+      <w:r>
+        <w:rPr>
+          <w:b/>
+          <w:bCs/>
+        </w:rPr>
+        <w:t>Sellj1:</w:t>
+      </w:r>
+    </w:p>
+    <w:p>
+      <w:pPr>
+        <w:numPr>
+          <w:ilvl w:val="0"/>
+          <w:numId w:val="33"/>
+        </w:numPr>
+      </w:pPr>
+      <w:proofErr w:type="spellStart"/>
+      <w:r>
+        <w:t>Storyboard_Medikamentenverordnung</w:t>
+      </w:r>
+      <w:proofErr w:type="spellEnd"/>
+    </w:p>
+    <w:p>
+      <w:pPr>
+        <w:numPr>
+          <w:ilvl w:val="0"/>
+          <w:numId w:val="33"/>
+        </w:numPr>
+      </w:pPr>
+      <w:proofErr w:type="spellStart"/>
+      <w:r>
+        <w:t>Storyboard_Termin</w:t>
+      </w:r>
+      <w:proofErr w:type="spellEnd"/>
+    </w:p>
+    <w:p>
+      <w:pPr>
+        <w:rPr>
+          <w:b/>
+          <w:bCs/>
+        </w:rPr>
+      </w:pPr>
+      <w:r>
+        <w:rPr>
+          <w:b/>
+          <w:bCs/>
+        </w:rPr>
+        <w:t>Selvs1:</w:t>
+      </w:r>
+    </w:p>
+    <w:p>
+      <w:pPr>
+        <w:numPr>
+          <w:ilvl w:val="0"/>
+          <w:numId w:val="34"/>
+        </w:numPr>
+      </w:pPr>
+      <w:proofErr w:type="spellStart"/>
+      <w:r>
+        <w:t>Storyboard_Aggressiver</w:t>
+      </w:r>
+      <w:proofErr w:type="spellEnd"/>
+      <w:r>
+        <w:t xml:space="preserve"> Patient</w:t>
+      </w:r>
+    </w:p>
+    <w:p>
+      <w:pPr>
+        <w:numPr>
+          <w:ilvl w:val="0"/>
+          <w:numId w:val="34"/>
+        </w:numPr>
+      </w:pPr>
+      <w:proofErr w:type="spellStart"/>
+      <w:r>
+        <w:t>Storyboard_Medikamentenabgabe</w:t>
+      </w:r>
+      <w:proofErr w:type="spellEnd"/>
+      <w:r>
+        <w:t xml:space="preserve"> Plausibilisierung</w:t>
+      </w:r>
+    </w:p>
+    <w:p>
+      <w:pPr>
+        <w:rPr>
+          <w:b/>
+          <w:bCs/>
+        </w:rPr>
+      </w:pPr>
+      <w:r>
+        <w:rPr>
+          <w:b/>
+          <w:bCs/>
+        </w:rPr>
+        <w:t>Velkv1:</w:t>
+      </w:r>
+    </w:p>
+    <w:p>
+      <w:pPr>
+        <w:numPr>
+          <w:ilvl w:val="0"/>
+          <w:numId w:val="33"/>
+        </w:numPr>
+      </w:pPr>
+      <w:proofErr w:type="spellStart"/>
+      <w:r>
+        <w:t>Storyboard_Strukturierter</w:t>
+      </w:r>
+      <w:proofErr w:type="spellEnd"/>
+      <w:r>
+        <w:t xml:space="preserve"> Termin</w:t>
+      </w:r>
+    </w:p>
+    <w:p>
+      <w:pPr>
+        <w:numPr>
+          <w:ilvl w:val="0"/>
+          <w:numId w:val="33"/>
+        </w:numPr>
+      </w:pPr>
+      <w:proofErr w:type="spellStart"/>
+      <w:r>
+        <w:t>Storyboard_Zwangseinweisung</w:t>
+      </w:r>
+      <w:proofErr w:type="spellEnd"/>
+      <w:r>
+        <w:t xml:space="preserve"> Templates</w:t>
+      </w:r>
+    </w:p>
+    <w:p/>
+    <w:p/>
+    <w:p/>
+    <w:p/>
+    <w:p/>
+    <w:p/>
+    <w:p/>
+    <w:p>
+      <w:pPr>
         <w:pStyle w:val="berschrift2"/>
       </w:pPr>
       <w:r>
-        <w:t>Prototyp</w:t>
-      </w:r>
-      <w:r>
-        <w:t xml:space="preserve"> [zum dritten Storyboard]</w:t>
+        <w:lastRenderedPageBreak/>
+        <w:t>Abstimmung</w:t>
+      </w:r>
+      <w:r>
+        <w:t xml:space="preserve">sresultate </w:t>
+      </w:r>
+      <w:r>
+        <w:t xml:space="preserve">welche sind die Top </w:t>
+      </w:r>
+      <w:r>
+        <w:t>fünf Storyboards</w:t>
+      </w:r>
+      <w:r>
+        <w:t>:</w:t>
+      </w:r>
+    </w:p>
+    <w:p/>
+    <w:tbl>
+      <w:tblPr>
+        <w:tblW w:w="9719" w:type="dxa"/>
+        <w:tblCellMar>
+          <w:left w:w="70" w:type="dxa"/>
+          <w:right w:w="70" w:type="dxa"/>
+        </w:tblCellMar>
+        <w:tblLook w:val="04A0" w:firstRow="1" w:lastRow="0" w:firstColumn="1" w:lastColumn="0" w:noHBand="0" w:noVBand="1"/>
+      </w:tblPr>
+      <w:tblGrid>
+        <w:gridCol w:w="6976"/>
+        <w:gridCol w:w="2743"/>
+      </w:tblGrid>
+      <w:tr>
+        <w:trPr>
+          <w:trHeight w:val="269"/>
+        </w:trPr>
+        <w:tc>
+          <w:tcPr>
+            <w:tcW w:w="6976" w:type="dxa"/>
+            <w:tcBorders>
+              <w:top w:val="single" w:sz="4" w:space="0" w:color="8EA9DB"/>
+              <w:left w:val="single" w:sz="4" w:space="0" w:color="8EA9DB"/>
+              <w:bottom w:val="single" w:sz="4" w:space="0" w:color="8EA9DB"/>
+              <w:right w:val="nil"/>
+            </w:tcBorders>
+            <w:shd w:val="clear" w:color="4472C4" w:fill="4472C4"/>
+            <w:noWrap/>
+            <w:vAlign w:val="bottom"/>
+            <w:hideMark/>
+          </w:tcPr>
+          <w:p>
+            <w:pPr>
+              <w:tabs>
+                <w:tab w:val="clear" w:pos="5387"/>
+              </w:tabs>
+              <w:spacing w:line="240" w:lineRule="auto"/>
+              <w:rPr>
+                <w:rFonts w:ascii="Calibri" w:eastAsia="Times New Roman" w:hAnsi="Calibri" w:cs="Calibri"/>
+                <w:b/>
+                <w:bCs/>
+                <w:color w:val="FFFFFF"/>
+                <w:sz w:val="22"/>
+                <w:lang w:eastAsia="de-CH"/>
+              </w:rPr>
+            </w:pPr>
+            <w:r>
+              <w:rPr>
+                <w:rFonts w:ascii="Calibri" w:eastAsia="Times New Roman" w:hAnsi="Calibri" w:cs="Calibri"/>
+                <w:b/>
+                <w:bCs/>
+                <w:color w:val="FFFFFF"/>
+                <w:sz w:val="22"/>
+                <w:lang w:eastAsia="de-CH"/>
+              </w:rPr>
+              <w:t>Storyboard</w:t>
+            </w:r>
+          </w:p>
+        </w:tc>
+        <w:tc>
+          <w:tcPr>
+            <w:tcW w:w="2743" w:type="dxa"/>
+            <w:tcBorders>
+              <w:top w:val="single" w:sz="4" w:space="0" w:color="8EA9DB"/>
+              <w:left w:val="nil"/>
+              <w:bottom w:val="single" w:sz="4" w:space="0" w:color="8EA9DB"/>
+              <w:right w:val="single" w:sz="4" w:space="0" w:color="8EA9DB"/>
+            </w:tcBorders>
+            <w:shd w:val="clear" w:color="4472C4" w:fill="4472C4"/>
+            <w:noWrap/>
+            <w:vAlign w:val="bottom"/>
+            <w:hideMark/>
+          </w:tcPr>
+          <w:p>
+            <w:pPr>
+              <w:tabs>
+                <w:tab w:val="clear" w:pos="5387"/>
+              </w:tabs>
+              <w:spacing w:line="240" w:lineRule="auto"/>
+              <w:jc w:val="center"/>
+              <w:rPr>
+                <w:rFonts w:ascii="Calibri" w:eastAsia="Times New Roman" w:hAnsi="Calibri" w:cs="Calibri"/>
+                <w:b/>
+                <w:bCs/>
+                <w:color w:val="FFFFFF"/>
+                <w:sz w:val="22"/>
+                <w:lang w:eastAsia="de-CH"/>
+              </w:rPr>
+            </w:pPr>
+            <w:r>
+              <w:rPr>
+                <w:rFonts w:ascii="Calibri" w:eastAsia="Times New Roman" w:hAnsi="Calibri" w:cs="Calibri"/>
+                <w:b/>
+                <w:bCs/>
+                <w:color w:val="FFFFFF"/>
+                <w:sz w:val="22"/>
+                <w:lang w:eastAsia="de-CH"/>
+              </w:rPr>
+              <w:t>Anzahl Stimmen</w:t>
+            </w:r>
+          </w:p>
+        </w:tc>
+      </w:tr>
+      <w:tr>
+        <w:trPr>
+          <w:trHeight w:val="269"/>
+        </w:trPr>
+        <w:tc>
+          <w:tcPr>
+            <w:tcW w:w="6976" w:type="dxa"/>
+            <w:tcBorders>
+              <w:top w:val="single" w:sz="4" w:space="0" w:color="8EA9DB"/>
+              <w:left w:val="single" w:sz="4" w:space="0" w:color="8EA9DB"/>
+              <w:bottom w:val="single" w:sz="4" w:space="0" w:color="8EA9DB"/>
+              <w:right w:val="nil"/>
+            </w:tcBorders>
+            <w:shd w:val="clear" w:color="D9E1F2" w:fill="D9E1F2"/>
+            <w:noWrap/>
+            <w:vAlign w:val="bottom"/>
+            <w:hideMark/>
+          </w:tcPr>
+          <w:p>
+            <w:pPr>
+              <w:tabs>
+                <w:tab w:val="clear" w:pos="5387"/>
+              </w:tabs>
+              <w:spacing w:line="240" w:lineRule="auto"/>
+              <w:rPr>
+                <w:rFonts w:ascii="Calibri" w:eastAsia="Times New Roman" w:hAnsi="Calibri" w:cs="Calibri"/>
+                <w:color w:val="000000"/>
+                <w:sz w:val="22"/>
+                <w:lang w:eastAsia="de-CH"/>
+              </w:rPr>
+            </w:pPr>
+            <w:proofErr w:type="spellStart"/>
+            <w:r>
+              <w:rPr>
+                <w:rFonts w:ascii="Calibri" w:eastAsia="Times New Roman" w:hAnsi="Calibri" w:cs="Calibri"/>
+                <w:color w:val="000000"/>
+                <w:sz w:val="22"/>
+                <w:lang w:eastAsia="de-CH"/>
+              </w:rPr>
+              <w:t>Storyboard_Alkoholiker</w:t>
+            </w:r>
+            <w:proofErr w:type="spellEnd"/>
+          </w:p>
+        </w:tc>
+        <w:tc>
+          <w:tcPr>
+            <w:tcW w:w="2743" w:type="dxa"/>
+            <w:tcBorders>
+              <w:top w:val="single" w:sz="4" w:space="0" w:color="8EA9DB"/>
+              <w:left w:val="nil"/>
+              <w:bottom w:val="single" w:sz="4" w:space="0" w:color="8EA9DB"/>
+              <w:right w:val="single" w:sz="4" w:space="0" w:color="8EA9DB"/>
+            </w:tcBorders>
+            <w:shd w:val="clear" w:color="D9E1F2" w:fill="D9E1F2"/>
+            <w:noWrap/>
+            <w:vAlign w:val="bottom"/>
+            <w:hideMark/>
+          </w:tcPr>
+          <w:p>
+            <w:pPr>
+              <w:tabs>
+                <w:tab w:val="clear" w:pos="5387"/>
+              </w:tabs>
+              <w:spacing w:line="240" w:lineRule="auto"/>
+              <w:jc w:val="center"/>
+              <w:rPr>
+                <w:rFonts w:ascii="Calibri" w:eastAsia="Times New Roman" w:hAnsi="Calibri" w:cs="Calibri"/>
+                <w:color w:val="000000"/>
+                <w:sz w:val="22"/>
+                <w:lang w:eastAsia="de-CH"/>
+              </w:rPr>
+            </w:pPr>
+            <w:r>
+              <w:rPr>
+                <w:rFonts w:ascii="Calibri" w:eastAsia="Times New Roman" w:hAnsi="Calibri" w:cs="Calibri"/>
+                <w:color w:val="000000"/>
+                <w:sz w:val="22"/>
+                <w:lang w:eastAsia="de-CH"/>
+              </w:rPr>
+              <w:t>0</w:t>
+            </w:r>
+          </w:p>
+        </w:tc>
+      </w:tr>
+      <w:tr>
+        <w:trPr>
+          <w:trHeight w:val="269"/>
+        </w:trPr>
+        <w:tc>
+          <w:tcPr>
+            <w:tcW w:w="6976" w:type="dxa"/>
+            <w:tcBorders>
+              <w:top w:val="single" w:sz="4" w:space="0" w:color="8EA9DB"/>
+              <w:left w:val="single" w:sz="4" w:space="0" w:color="8EA9DB"/>
+              <w:bottom w:val="single" w:sz="4" w:space="0" w:color="8EA9DB"/>
+              <w:right w:val="nil"/>
+            </w:tcBorders>
+            <w:shd w:val="clear" w:color="auto" w:fill="auto"/>
+            <w:noWrap/>
+            <w:vAlign w:val="bottom"/>
+            <w:hideMark/>
+          </w:tcPr>
+          <w:p>
+            <w:pPr>
+              <w:tabs>
+                <w:tab w:val="clear" w:pos="5387"/>
+              </w:tabs>
+              <w:spacing w:line="240" w:lineRule="auto"/>
+              <w:rPr>
+                <w:rFonts w:ascii="Calibri" w:eastAsia="Times New Roman" w:hAnsi="Calibri" w:cs="Calibri"/>
+                <w:color w:val="000000"/>
+                <w:sz w:val="22"/>
+                <w:lang w:eastAsia="de-CH"/>
+              </w:rPr>
+            </w:pPr>
+            <w:proofErr w:type="spellStart"/>
+            <w:r>
+              <w:rPr>
+                <w:rFonts w:ascii="Calibri" w:eastAsia="Times New Roman" w:hAnsi="Calibri" w:cs="Calibri"/>
+                <w:color w:val="000000"/>
+                <w:sz w:val="22"/>
+                <w:lang w:eastAsia="de-CH"/>
+              </w:rPr>
+              <w:t>Storyboard_Patientenmanagementsystem</w:t>
+            </w:r>
+            <w:proofErr w:type="spellEnd"/>
+          </w:p>
+        </w:tc>
+        <w:tc>
+          <w:tcPr>
+            <w:tcW w:w="2743" w:type="dxa"/>
+            <w:tcBorders>
+              <w:top w:val="single" w:sz="4" w:space="0" w:color="8EA9DB"/>
+              <w:left w:val="nil"/>
+              <w:bottom w:val="single" w:sz="4" w:space="0" w:color="8EA9DB"/>
+              <w:right w:val="single" w:sz="4" w:space="0" w:color="8EA9DB"/>
+            </w:tcBorders>
+            <w:shd w:val="clear" w:color="auto" w:fill="auto"/>
+            <w:noWrap/>
+            <w:vAlign w:val="bottom"/>
+            <w:hideMark/>
+          </w:tcPr>
+          <w:p>
+            <w:pPr>
+              <w:tabs>
+                <w:tab w:val="clear" w:pos="5387"/>
+              </w:tabs>
+              <w:spacing w:line="240" w:lineRule="auto"/>
+              <w:jc w:val="center"/>
+              <w:rPr>
+                <w:rFonts w:ascii="Calibri" w:eastAsia="Times New Roman" w:hAnsi="Calibri" w:cs="Calibri"/>
+                <w:color w:val="000000"/>
+                <w:sz w:val="22"/>
+                <w:lang w:eastAsia="de-CH"/>
+              </w:rPr>
+            </w:pPr>
+            <w:r>
+              <w:rPr>
+                <w:rFonts w:ascii="Calibri" w:eastAsia="Times New Roman" w:hAnsi="Calibri" w:cs="Calibri"/>
+                <w:color w:val="000000"/>
+                <w:sz w:val="22"/>
+                <w:lang w:eastAsia="de-CH"/>
+              </w:rPr>
+              <w:t>1</w:t>
+            </w:r>
+          </w:p>
+        </w:tc>
+      </w:tr>
+      <w:tr>
+        <w:trPr>
+          <w:trHeight w:val="269"/>
+        </w:trPr>
+        <w:tc>
+          <w:tcPr>
+            <w:tcW w:w="6976" w:type="dxa"/>
+            <w:tcBorders>
+              <w:top w:val="single" w:sz="4" w:space="0" w:color="8EA9DB"/>
+              <w:left w:val="single" w:sz="4" w:space="0" w:color="8EA9DB"/>
+              <w:bottom w:val="single" w:sz="4" w:space="0" w:color="8EA9DB"/>
+              <w:right w:val="nil"/>
+            </w:tcBorders>
+            <w:shd w:val="clear" w:color="D9E1F2" w:fill="D9E1F2"/>
+            <w:noWrap/>
+            <w:vAlign w:val="bottom"/>
+            <w:hideMark/>
+          </w:tcPr>
+          <w:p>
+            <w:pPr>
+              <w:tabs>
+                <w:tab w:val="clear" w:pos="5387"/>
+              </w:tabs>
+              <w:spacing w:line="240" w:lineRule="auto"/>
+              <w:rPr>
+                <w:rFonts w:ascii="Calibri" w:eastAsia="Times New Roman" w:hAnsi="Calibri" w:cs="Calibri"/>
+                <w:color w:val="000000"/>
+                <w:sz w:val="22"/>
+                <w:lang w:eastAsia="de-CH"/>
+              </w:rPr>
+            </w:pPr>
+            <w:proofErr w:type="spellStart"/>
+            <w:r>
+              <w:rPr>
+                <w:rFonts w:ascii="Calibri" w:eastAsia="Times New Roman" w:hAnsi="Calibri" w:cs="Calibri"/>
+                <w:color w:val="000000"/>
+                <w:sz w:val="22"/>
+                <w:lang w:eastAsia="de-CH"/>
+              </w:rPr>
+              <w:t>Storyboard_Anbindung</w:t>
+            </w:r>
+            <w:proofErr w:type="spellEnd"/>
+            <w:r>
+              <w:rPr>
+                <w:rFonts w:ascii="Calibri" w:eastAsia="Times New Roman" w:hAnsi="Calibri" w:cs="Calibri"/>
+                <w:color w:val="000000"/>
+                <w:sz w:val="22"/>
+                <w:lang w:eastAsia="de-CH"/>
+              </w:rPr>
+              <w:t xml:space="preserve"> des EPD an das PMS</w:t>
+            </w:r>
+          </w:p>
+        </w:tc>
+        <w:tc>
+          <w:tcPr>
+            <w:tcW w:w="2743" w:type="dxa"/>
+            <w:tcBorders>
+              <w:top w:val="single" w:sz="4" w:space="0" w:color="8EA9DB"/>
+              <w:left w:val="nil"/>
+              <w:bottom w:val="single" w:sz="4" w:space="0" w:color="8EA9DB"/>
+              <w:right w:val="single" w:sz="4" w:space="0" w:color="8EA9DB"/>
+            </w:tcBorders>
+            <w:shd w:val="clear" w:color="D9E1F2" w:fill="D9E1F2"/>
+            <w:noWrap/>
+            <w:vAlign w:val="bottom"/>
+            <w:hideMark/>
+          </w:tcPr>
+          <w:p>
+            <w:pPr>
+              <w:tabs>
+                <w:tab w:val="clear" w:pos="5387"/>
+              </w:tabs>
+              <w:spacing w:line="240" w:lineRule="auto"/>
+              <w:jc w:val="center"/>
+              <w:rPr>
+                <w:rFonts w:ascii="Calibri" w:eastAsia="Times New Roman" w:hAnsi="Calibri" w:cs="Calibri"/>
+                <w:color w:val="000000"/>
+                <w:sz w:val="22"/>
+                <w:lang w:eastAsia="de-CH"/>
+              </w:rPr>
+            </w:pPr>
+            <w:r>
+              <w:rPr>
+                <w:rFonts w:ascii="Calibri" w:eastAsia="Times New Roman" w:hAnsi="Calibri" w:cs="Calibri"/>
+                <w:color w:val="000000"/>
+                <w:sz w:val="22"/>
+                <w:lang w:eastAsia="de-CH"/>
+              </w:rPr>
+              <w:t>6</w:t>
+            </w:r>
+          </w:p>
+        </w:tc>
+      </w:tr>
+      <w:tr>
+        <w:trPr>
+          <w:trHeight w:val="269"/>
+        </w:trPr>
+        <w:tc>
+          <w:tcPr>
+            <w:tcW w:w="6976" w:type="dxa"/>
+            <w:tcBorders>
+              <w:top w:val="single" w:sz="4" w:space="0" w:color="8EA9DB"/>
+              <w:left w:val="single" w:sz="4" w:space="0" w:color="8EA9DB"/>
+              <w:bottom w:val="single" w:sz="4" w:space="0" w:color="8EA9DB"/>
+              <w:right w:val="nil"/>
+            </w:tcBorders>
+            <w:shd w:val="clear" w:color="auto" w:fill="auto"/>
+            <w:noWrap/>
+            <w:vAlign w:val="bottom"/>
+            <w:hideMark/>
+          </w:tcPr>
+          <w:p>
+            <w:pPr>
+              <w:tabs>
+                <w:tab w:val="clear" w:pos="5387"/>
+              </w:tabs>
+              <w:spacing w:line="240" w:lineRule="auto"/>
+              <w:rPr>
+                <w:rFonts w:ascii="Calibri" w:eastAsia="Times New Roman" w:hAnsi="Calibri" w:cs="Calibri"/>
+                <w:color w:val="000000"/>
+                <w:sz w:val="22"/>
+                <w:lang w:eastAsia="de-CH"/>
+              </w:rPr>
+            </w:pPr>
+            <w:proofErr w:type="spellStart"/>
+            <w:r>
+              <w:rPr>
+                <w:rFonts w:ascii="Calibri" w:eastAsia="Times New Roman" w:hAnsi="Calibri" w:cs="Calibri"/>
+                <w:color w:val="000000"/>
+                <w:sz w:val="22"/>
+                <w:lang w:eastAsia="de-CH"/>
+              </w:rPr>
+              <w:t>Storyboard_Einweisung</w:t>
+            </w:r>
+            <w:proofErr w:type="spellEnd"/>
+            <w:r>
+              <w:rPr>
+                <w:rFonts w:ascii="Calibri" w:eastAsia="Times New Roman" w:hAnsi="Calibri" w:cs="Calibri"/>
+                <w:color w:val="000000"/>
+                <w:sz w:val="22"/>
+                <w:lang w:eastAsia="de-CH"/>
+              </w:rPr>
+              <w:t xml:space="preserve"> Stationär</w:t>
+            </w:r>
+          </w:p>
+        </w:tc>
+        <w:tc>
+          <w:tcPr>
+            <w:tcW w:w="2743" w:type="dxa"/>
+            <w:tcBorders>
+              <w:top w:val="single" w:sz="4" w:space="0" w:color="8EA9DB"/>
+              <w:left w:val="nil"/>
+              <w:bottom w:val="single" w:sz="4" w:space="0" w:color="8EA9DB"/>
+              <w:right w:val="single" w:sz="4" w:space="0" w:color="8EA9DB"/>
+            </w:tcBorders>
+            <w:shd w:val="clear" w:color="auto" w:fill="auto"/>
+            <w:noWrap/>
+            <w:vAlign w:val="bottom"/>
+            <w:hideMark/>
+          </w:tcPr>
+          <w:p>
+            <w:pPr>
+              <w:tabs>
+                <w:tab w:val="clear" w:pos="5387"/>
+              </w:tabs>
+              <w:spacing w:line="240" w:lineRule="auto"/>
+              <w:jc w:val="center"/>
+              <w:rPr>
+                <w:rFonts w:ascii="Calibri" w:eastAsia="Times New Roman" w:hAnsi="Calibri" w:cs="Calibri"/>
+                <w:color w:val="000000"/>
+                <w:sz w:val="22"/>
+                <w:lang w:eastAsia="de-CH"/>
+              </w:rPr>
+            </w:pPr>
+            <w:r>
+              <w:rPr>
+                <w:rFonts w:ascii="Calibri" w:eastAsia="Times New Roman" w:hAnsi="Calibri" w:cs="Calibri"/>
+                <w:color w:val="000000"/>
+                <w:sz w:val="22"/>
+                <w:lang w:eastAsia="de-CH"/>
+              </w:rPr>
+              <w:t>3</w:t>
+            </w:r>
+          </w:p>
+        </w:tc>
+      </w:tr>
+      <w:tr>
+        <w:trPr>
+          <w:trHeight w:val="269"/>
+        </w:trPr>
+        <w:tc>
+          <w:tcPr>
+            <w:tcW w:w="6976" w:type="dxa"/>
+            <w:tcBorders>
+              <w:top w:val="single" w:sz="4" w:space="0" w:color="8EA9DB"/>
+              <w:left w:val="single" w:sz="4" w:space="0" w:color="8EA9DB"/>
+              <w:bottom w:val="single" w:sz="4" w:space="0" w:color="8EA9DB"/>
+              <w:right w:val="nil"/>
+            </w:tcBorders>
+            <w:shd w:val="clear" w:color="D9E1F2" w:fill="D9E1F2"/>
+            <w:noWrap/>
+            <w:vAlign w:val="bottom"/>
+            <w:hideMark/>
+          </w:tcPr>
+          <w:p>
+            <w:pPr>
+              <w:tabs>
+                <w:tab w:val="clear" w:pos="5387"/>
+              </w:tabs>
+              <w:spacing w:line="240" w:lineRule="auto"/>
+              <w:rPr>
+                <w:rFonts w:ascii="Calibri" w:eastAsia="Times New Roman" w:hAnsi="Calibri" w:cs="Calibri"/>
+                <w:color w:val="000000"/>
+                <w:sz w:val="22"/>
+                <w:lang w:eastAsia="de-CH"/>
+              </w:rPr>
+            </w:pPr>
+            <w:proofErr w:type="spellStart"/>
+            <w:r>
+              <w:rPr>
+                <w:rFonts w:ascii="Calibri" w:eastAsia="Times New Roman" w:hAnsi="Calibri" w:cs="Calibri"/>
+                <w:color w:val="000000"/>
+                <w:sz w:val="22"/>
+                <w:lang w:eastAsia="de-CH"/>
+              </w:rPr>
+              <w:t>Storyboard_Anbindung</w:t>
+            </w:r>
+            <w:proofErr w:type="spellEnd"/>
+            <w:r>
+              <w:rPr>
+                <w:rFonts w:ascii="Calibri" w:eastAsia="Times New Roman" w:hAnsi="Calibri" w:cs="Calibri"/>
+                <w:color w:val="000000"/>
+                <w:sz w:val="22"/>
+                <w:lang w:eastAsia="de-CH"/>
+              </w:rPr>
+              <w:t xml:space="preserve"> </w:t>
+            </w:r>
+            <w:proofErr w:type="spellStart"/>
+            <w:r>
+              <w:rPr>
+                <w:rFonts w:ascii="Calibri" w:eastAsia="Times New Roman" w:hAnsi="Calibri" w:cs="Calibri"/>
+                <w:color w:val="000000"/>
+                <w:sz w:val="22"/>
+                <w:lang w:eastAsia="de-CH"/>
+              </w:rPr>
+              <w:t>HospINDEX</w:t>
+            </w:r>
+            <w:proofErr w:type="spellEnd"/>
+            <w:r>
+              <w:rPr>
+                <w:rFonts w:ascii="Calibri" w:eastAsia="Times New Roman" w:hAnsi="Calibri" w:cs="Calibri"/>
+                <w:color w:val="000000"/>
+                <w:sz w:val="22"/>
+                <w:lang w:eastAsia="de-CH"/>
+              </w:rPr>
+              <w:t xml:space="preserve"> ans PMS</w:t>
+            </w:r>
+          </w:p>
+        </w:tc>
+        <w:tc>
+          <w:tcPr>
+            <w:tcW w:w="2743" w:type="dxa"/>
+            <w:tcBorders>
+              <w:top w:val="single" w:sz="4" w:space="0" w:color="8EA9DB"/>
+              <w:left w:val="nil"/>
+              <w:bottom w:val="single" w:sz="4" w:space="0" w:color="8EA9DB"/>
+              <w:right w:val="single" w:sz="4" w:space="0" w:color="8EA9DB"/>
+            </w:tcBorders>
+            <w:shd w:val="clear" w:color="D9E1F2" w:fill="D9E1F2"/>
+            <w:noWrap/>
+            <w:vAlign w:val="bottom"/>
+            <w:hideMark/>
+          </w:tcPr>
+          <w:p>
+            <w:pPr>
+              <w:tabs>
+                <w:tab w:val="clear" w:pos="5387"/>
+              </w:tabs>
+              <w:spacing w:line="240" w:lineRule="auto"/>
+              <w:jc w:val="center"/>
+              <w:rPr>
+                <w:rFonts w:ascii="Calibri" w:eastAsia="Times New Roman" w:hAnsi="Calibri" w:cs="Calibri"/>
+                <w:color w:val="000000"/>
+                <w:sz w:val="22"/>
+                <w:lang w:eastAsia="de-CH"/>
+              </w:rPr>
+            </w:pPr>
+            <w:r>
+              <w:rPr>
+                <w:rFonts w:ascii="Calibri" w:eastAsia="Times New Roman" w:hAnsi="Calibri" w:cs="Calibri"/>
+                <w:color w:val="000000"/>
+                <w:sz w:val="22"/>
+                <w:lang w:eastAsia="de-CH"/>
+              </w:rPr>
+              <w:t>3</w:t>
+            </w:r>
+          </w:p>
+        </w:tc>
+      </w:tr>
+      <w:tr>
+        <w:trPr>
+          <w:trHeight w:val="269"/>
+        </w:trPr>
+        <w:tc>
+          <w:tcPr>
+            <w:tcW w:w="6976" w:type="dxa"/>
+            <w:tcBorders>
+              <w:top w:val="single" w:sz="4" w:space="0" w:color="8EA9DB"/>
+              <w:left w:val="single" w:sz="4" w:space="0" w:color="8EA9DB"/>
+              <w:bottom w:val="single" w:sz="4" w:space="0" w:color="8EA9DB"/>
+              <w:right w:val="nil"/>
+            </w:tcBorders>
+            <w:shd w:val="clear" w:color="auto" w:fill="auto"/>
+            <w:noWrap/>
+            <w:vAlign w:val="bottom"/>
+            <w:hideMark/>
+          </w:tcPr>
+          <w:p>
+            <w:pPr>
+              <w:tabs>
+                <w:tab w:val="clear" w:pos="5387"/>
+              </w:tabs>
+              <w:spacing w:line="240" w:lineRule="auto"/>
+              <w:rPr>
+                <w:rFonts w:ascii="Calibri" w:eastAsia="Times New Roman" w:hAnsi="Calibri" w:cs="Calibri"/>
+                <w:color w:val="000000"/>
+                <w:sz w:val="22"/>
+                <w:lang w:eastAsia="de-CH"/>
+              </w:rPr>
+            </w:pPr>
+            <w:proofErr w:type="spellStart"/>
+            <w:r>
+              <w:rPr>
+                <w:rFonts w:ascii="Calibri" w:eastAsia="Times New Roman" w:hAnsi="Calibri" w:cs="Calibri"/>
+                <w:color w:val="000000"/>
+                <w:sz w:val="22"/>
+                <w:lang w:eastAsia="de-CH"/>
+              </w:rPr>
+              <w:t>Storyboard_Kalender</w:t>
+            </w:r>
+            <w:proofErr w:type="spellEnd"/>
+          </w:p>
+        </w:tc>
+        <w:tc>
+          <w:tcPr>
+            <w:tcW w:w="2743" w:type="dxa"/>
+            <w:tcBorders>
+              <w:top w:val="single" w:sz="4" w:space="0" w:color="8EA9DB"/>
+              <w:left w:val="nil"/>
+              <w:bottom w:val="single" w:sz="4" w:space="0" w:color="8EA9DB"/>
+              <w:right w:val="single" w:sz="4" w:space="0" w:color="8EA9DB"/>
+            </w:tcBorders>
+            <w:shd w:val="clear" w:color="auto" w:fill="auto"/>
+            <w:noWrap/>
+            <w:vAlign w:val="bottom"/>
+            <w:hideMark/>
+          </w:tcPr>
+          <w:p>
+            <w:pPr>
+              <w:tabs>
+                <w:tab w:val="clear" w:pos="5387"/>
+              </w:tabs>
+              <w:spacing w:line="240" w:lineRule="auto"/>
+              <w:jc w:val="center"/>
+              <w:rPr>
+                <w:rFonts w:ascii="Calibri" w:eastAsia="Times New Roman" w:hAnsi="Calibri" w:cs="Calibri"/>
+                <w:color w:val="000000"/>
+                <w:sz w:val="22"/>
+                <w:lang w:eastAsia="de-CH"/>
+              </w:rPr>
+            </w:pPr>
+            <w:r>
+              <w:rPr>
+                <w:rFonts w:ascii="Calibri" w:eastAsia="Times New Roman" w:hAnsi="Calibri" w:cs="Calibri"/>
+                <w:color w:val="000000"/>
+                <w:sz w:val="22"/>
+                <w:lang w:eastAsia="de-CH"/>
+              </w:rPr>
+              <w:t>4</w:t>
+            </w:r>
+          </w:p>
+        </w:tc>
+      </w:tr>
+      <w:tr>
+        <w:trPr>
+          <w:trHeight w:val="269"/>
+        </w:trPr>
+        <w:tc>
+          <w:tcPr>
+            <w:tcW w:w="6976" w:type="dxa"/>
+            <w:tcBorders>
+              <w:top w:val="single" w:sz="4" w:space="0" w:color="8EA9DB"/>
+              <w:left w:val="single" w:sz="4" w:space="0" w:color="8EA9DB"/>
+              <w:bottom w:val="single" w:sz="4" w:space="0" w:color="8EA9DB"/>
+              <w:right w:val="nil"/>
+            </w:tcBorders>
+            <w:shd w:val="clear" w:color="D9E1F2" w:fill="D9E1F2"/>
+            <w:noWrap/>
+            <w:vAlign w:val="bottom"/>
+            <w:hideMark/>
+          </w:tcPr>
+          <w:p>
+            <w:pPr>
+              <w:tabs>
+                <w:tab w:val="clear" w:pos="5387"/>
+              </w:tabs>
+              <w:spacing w:line="240" w:lineRule="auto"/>
+              <w:rPr>
+                <w:rFonts w:ascii="Calibri" w:eastAsia="Times New Roman" w:hAnsi="Calibri" w:cs="Calibri"/>
+                <w:color w:val="000000"/>
+                <w:sz w:val="22"/>
+                <w:lang w:eastAsia="de-CH"/>
+              </w:rPr>
+            </w:pPr>
+            <w:proofErr w:type="spellStart"/>
+            <w:r>
+              <w:rPr>
+                <w:rFonts w:ascii="Calibri" w:eastAsia="Times New Roman" w:hAnsi="Calibri" w:cs="Calibri"/>
+                <w:color w:val="000000"/>
+                <w:sz w:val="22"/>
+                <w:lang w:eastAsia="de-CH"/>
+              </w:rPr>
+              <w:t>Storyboard_Medikamentenverordnung</w:t>
+            </w:r>
+            <w:proofErr w:type="spellEnd"/>
+          </w:p>
+        </w:tc>
+        <w:tc>
+          <w:tcPr>
+            <w:tcW w:w="2743" w:type="dxa"/>
+            <w:tcBorders>
+              <w:top w:val="single" w:sz="4" w:space="0" w:color="8EA9DB"/>
+              <w:left w:val="nil"/>
+              <w:bottom w:val="single" w:sz="4" w:space="0" w:color="8EA9DB"/>
+              <w:right w:val="single" w:sz="4" w:space="0" w:color="8EA9DB"/>
+            </w:tcBorders>
+            <w:shd w:val="clear" w:color="D9E1F2" w:fill="D9E1F2"/>
+            <w:noWrap/>
+            <w:vAlign w:val="bottom"/>
+            <w:hideMark/>
+          </w:tcPr>
+          <w:p>
+            <w:pPr>
+              <w:tabs>
+                <w:tab w:val="clear" w:pos="5387"/>
+              </w:tabs>
+              <w:spacing w:line="240" w:lineRule="auto"/>
+              <w:jc w:val="center"/>
+              <w:rPr>
+                <w:rFonts w:ascii="Calibri" w:eastAsia="Times New Roman" w:hAnsi="Calibri" w:cs="Calibri"/>
+                <w:color w:val="000000"/>
+                <w:sz w:val="22"/>
+                <w:lang w:eastAsia="de-CH"/>
+              </w:rPr>
+            </w:pPr>
+            <w:r>
+              <w:rPr>
+                <w:rFonts w:ascii="Calibri" w:eastAsia="Times New Roman" w:hAnsi="Calibri" w:cs="Calibri"/>
+                <w:color w:val="000000"/>
+                <w:sz w:val="22"/>
+                <w:lang w:eastAsia="de-CH"/>
+              </w:rPr>
+              <w:t>0</w:t>
+            </w:r>
+          </w:p>
+        </w:tc>
+      </w:tr>
+      <w:tr>
+        <w:trPr>
+          <w:trHeight w:val="269"/>
+        </w:trPr>
+        <w:tc>
+          <w:tcPr>
+            <w:tcW w:w="6976" w:type="dxa"/>
+            <w:tcBorders>
+              <w:top w:val="single" w:sz="4" w:space="0" w:color="8EA9DB"/>
+              <w:left w:val="single" w:sz="4" w:space="0" w:color="8EA9DB"/>
+              <w:bottom w:val="single" w:sz="4" w:space="0" w:color="8EA9DB"/>
+              <w:right w:val="nil"/>
+            </w:tcBorders>
+            <w:shd w:val="clear" w:color="auto" w:fill="auto"/>
+            <w:noWrap/>
+            <w:vAlign w:val="bottom"/>
+            <w:hideMark/>
+          </w:tcPr>
+          <w:p>
+            <w:pPr>
+              <w:tabs>
+                <w:tab w:val="clear" w:pos="5387"/>
+              </w:tabs>
+              <w:spacing w:line="240" w:lineRule="auto"/>
+              <w:rPr>
+                <w:rFonts w:ascii="Calibri" w:eastAsia="Times New Roman" w:hAnsi="Calibri" w:cs="Calibri"/>
+                <w:color w:val="000000"/>
+                <w:sz w:val="22"/>
+                <w:lang w:eastAsia="de-CH"/>
+              </w:rPr>
+            </w:pPr>
+            <w:proofErr w:type="spellStart"/>
+            <w:r>
+              <w:rPr>
+                <w:rFonts w:ascii="Calibri" w:eastAsia="Times New Roman" w:hAnsi="Calibri" w:cs="Calibri"/>
+                <w:color w:val="000000"/>
+                <w:sz w:val="22"/>
+                <w:lang w:eastAsia="de-CH"/>
+              </w:rPr>
+              <w:t>Storyboard_Termin</w:t>
+            </w:r>
+            <w:proofErr w:type="spellEnd"/>
+          </w:p>
+        </w:tc>
+        <w:tc>
+          <w:tcPr>
+            <w:tcW w:w="2743" w:type="dxa"/>
+            <w:tcBorders>
+              <w:top w:val="single" w:sz="4" w:space="0" w:color="8EA9DB"/>
+              <w:left w:val="nil"/>
+              <w:bottom w:val="single" w:sz="4" w:space="0" w:color="8EA9DB"/>
+              <w:right w:val="single" w:sz="4" w:space="0" w:color="8EA9DB"/>
+            </w:tcBorders>
+            <w:shd w:val="clear" w:color="auto" w:fill="auto"/>
+            <w:noWrap/>
+            <w:vAlign w:val="bottom"/>
+            <w:hideMark/>
+          </w:tcPr>
+          <w:p>
+            <w:pPr>
+              <w:tabs>
+                <w:tab w:val="clear" w:pos="5387"/>
+              </w:tabs>
+              <w:spacing w:line="240" w:lineRule="auto"/>
+              <w:jc w:val="center"/>
+              <w:rPr>
+                <w:rFonts w:ascii="Calibri" w:eastAsia="Times New Roman" w:hAnsi="Calibri" w:cs="Calibri"/>
+                <w:color w:val="000000"/>
+                <w:sz w:val="22"/>
+                <w:lang w:eastAsia="de-CH"/>
+              </w:rPr>
+            </w:pPr>
+            <w:r>
+              <w:rPr>
+                <w:rFonts w:ascii="Calibri" w:eastAsia="Times New Roman" w:hAnsi="Calibri" w:cs="Calibri"/>
+                <w:color w:val="000000"/>
+                <w:sz w:val="22"/>
+                <w:lang w:eastAsia="de-CH"/>
+              </w:rPr>
+              <w:t>0</w:t>
+            </w:r>
+          </w:p>
+        </w:tc>
+      </w:tr>
+      <w:tr>
+        <w:trPr>
+          <w:trHeight w:val="269"/>
+        </w:trPr>
+        <w:tc>
+          <w:tcPr>
+            <w:tcW w:w="6976" w:type="dxa"/>
+            <w:tcBorders>
+              <w:top w:val="single" w:sz="4" w:space="0" w:color="8EA9DB"/>
+              <w:left w:val="single" w:sz="4" w:space="0" w:color="8EA9DB"/>
+              <w:bottom w:val="single" w:sz="4" w:space="0" w:color="8EA9DB"/>
+              <w:right w:val="nil"/>
+            </w:tcBorders>
+            <w:shd w:val="clear" w:color="D9E1F2" w:fill="D9E1F2"/>
+            <w:noWrap/>
+            <w:vAlign w:val="bottom"/>
+            <w:hideMark/>
+          </w:tcPr>
+          <w:p>
+            <w:pPr>
+              <w:tabs>
+                <w:tab w:val="clear" w:pos="5387"/>
+              </w:tabs>
+              <w:spacing w:line="240" w:lineRule="auto"/>
+              <w:rPr>
+                <w:rFonts w:ascii="Calibri" w:eastAsia="Times New Roman" w:hAnsi="Calibri" w:cs="Calibri"/>
+                <w:color w:val="000000"/>
+                <w:sz w:val="22"/>
+                <w:lang w:eastAsia="de-CH"/>
+              </w:rPr>
+            </w:pPr>
+            <w:proofErr w:type="spellStart"/>
+            <w:r>
+              <w:rPr>
+                <w:rFonts w:ascii="Calibri" w:eastAsia="Times New Roman" w:hAnsi="Calibri" w:cs="Calibri"/>
+                <w:color w:val="000000"/>
+                <w:sz w:val="22"/>
+                <w:lang w:eastAsia="de-CH"/>
+              </w:rPr>
+              <w:t>Storyboard_Aggressiver</w:t>
+            </w:r>
+            <w:proofErr w:type="spellEnd"/>
+            <w:r>
+              <w:rPr>
+                <w:rFonts w:ascii="Calibri" w:eastAsia="Times New Roman" w:hAnsi="Calibri" w:cs="Calibri"/>
+                <w:color w:val="000000"/>
+                <w:sz w:val="22"/>
+                <w:lang w:eastAsia="de-CH"/>
+              </w:rPr>
+              <w:t xml:space="preserve"> Patient</w:t>
+            </w:r>
+          </w:p>
+        </w:tc>
+        <w:tc>
+          <w:tcPr>
+            <w:tcW w:w="2743" w:type="dxa"/>
+            <w:tcBorders>
+              <w:top w:val="single" w:sz="4" w:space="0" w:color="8EA9DB"/>
+              <w:left w:val="nil"/>
+              <w:bottom w:val="single" w:sz="4" w:space="0" w:color="8EA9DB"/>
+              <w:right w:val="single" w:sz="4" w:space="0" w:color="8EA9DB"/>
+            </w:tcBorders>
+            <w:shd w:val="clear" w:color="D9E1F2" w:fill="D9E1F2"/>
+            <w:noWrap/>
+            <w:vAlign w:val="bottom"/>
+            <w:hideMark/>
+          </w:tcPr>
+          <w:p>
+            <w:pPr>
+              <w:tabs>
+                <w:tab w:val="clear" w:pos="5387"/>
+              </w:tabs>
+              <w:spacing w:line="240" w:lineRule="auto"/>
+              <w:jc w:val="center"/>
+              <w:rPr>
+                <w:rFonts w:ascii="Calibri" w:eastAsia="Times New Roman" w:hAnsi="Calibri" w:cs="Calibri"/>
+                <w:color w:val="000000"/>
+                <w:sz w:val="22"/>
+                <w:lang w:eastAsia="de-CH"/>
+              </w:rPr>
+            </w:pPr>
+            <w:r>
+              <w:rPr>
+                <w:rFonts w:ascii="Calibri" w:eastAsia="Times New Roman" w:hAnsi="Calibri" w:cs="Calibri"/>
+                <w:color w:val="000000"/>
+                <w:sz w:val="22"/>
+                <w:lang w:eastAsia="de-CH"/>
+              </w:rPr>
+              <w:t>1</w:t>
+            </w:r>
+          </w:p>
+        </w:tc>
+      </w:tr>
+      <w:tr>
+        <w:trPr>
+          <w:trHeight w:val="269"/>
+        </w:trPr>
+        <w:tc>
+          <w:tcPr>
+            <w:tcW w:w="6976" w:type="dxa"/>
+            <w:tcBorders>
+              <w:top w:val="single" w:sz="4" w:space="0" w:color="8EA9DB"/>
+              <w:left w:val="single" w:sz="4" w:space="0" w:color="8EA9DB"/>
+              <w:bottom w:val="single" w:sz="4" w:space="0" w:color="8EA9DB"/>
+              <w:right w:val="nil"/>
+            </w:tcBorders>
+            <w:shd w:val="clear" w:color="auto" w:fill="auto"/>
+            <w:noWrap/>
+            <w:vAlign w:val="bottom"/>
+            <w:hideMark/>
+          </w:tcPr>
+          <w:p>
+            <w:pPr>
+              <w:tabs>
+                <w:tab w:val="clear" w:pos="5387"/>
+              </w:tabs>
+              <w:spacing w:line="240" w:lineRule="auto"/>
+              <w:rPr>
+                <w:rFonts w:ascii="Calibri" w:eastAsia="Times New Roman" w:hAnsi="Calibri" w:cs="Calibri"/>
+                <w:color w:val="000000"/>
+                <w:sz w:val="22"/>
+                <w:lang w:eastAsia="de-CH"/>
+              </w:rPr>
+            </w:pPr>
+            <w:proofErr w:type="spellStart"/>
+            <w:r>
+              <w:rPr>
+                <w:rFonts w:ascii="Calibri" w:eastAsia="Times New Roman" w:hAnsi="Calibri" w:cs="Calibri"/>
+                <w:color w:val="000000"/>
+                <w:sz w:val="22"/>
+                <w:lang w:eastAsia="de-CH"/>
+              </w:rPr>
+              <w:t>Storyboard_Medikamentenabgabe</w:t>
+            </w:r>
+            <w:proofErr w:type="spellEnd"/>
+            <w:r>
+              <w:rPr>
+                <w:rFonts w:ascii="Calibri" w:eastAsia="Times New Roman" w:hAnsi="Calibri" w:cs="Calibri"/>
+                <w:color w:val="000000"/>
+                <w:sz w:val="22"/>
+                <w:lang w:eastAsia="de-CH"/>
+              </w:rPr>
+              <w:t xml:space="preserve"> Plausibilisierung</w:t>
+            </w:r>
+          </w:p>
+        </w:tc>
+        <w:tc>
+          <w:tcPr>
+            <w:tcW w:w="2743" w:type="dxa"/>
+            <w:tcBorders>
+              <w:top w:val="single" w:sz="4" w:space="0" w:color="8EA9DB"/>
+              <w:left w:val="nil"/>
+              <w:bottom w:val="single" w:sz="4" w:space="0" w:color="8EA9DB"/>
+              <w:right w:val="single" w:sz="4" w:space="0" w:color="8EA9DB"/>
+            </w:tcBorders>
+            <w:shd w:val="clear" w:color="auto" w:fill="auto"/>
+            <w:noWrap/>
+            <w:vAlign w:val="bottom"/>
+            <w:hideMark/>
+          </w:tcPr>
+          <w:p>
+            <w:pPr>
+              <w:tabs>
+                <w:tab w:val="clear" w:pos="5387"/>
+              </w:tabs>
+              <w:spacing w:line="240" w:lineRule="auto"/>
+              <w:jc w:val="center"/>
+              <w:rPr>
+                <w:rFonts w:ascii="Calibri" w:eastAsia="Times New Roman" w:hAnsi="Calibri" w:cs="Calibri"/>
+                <w:color w:val="000000"/>
+                <w:sz w:val="22"/>
+                <w:lang w:eastAsia="de-CH"/>
+              </w:rPr>
+            </w:pPr>
+            <w:r>
+              <w:rPr>
+                <w:rFonts w:ascii="Calibri" w:eastAsia="Times New Roman" w:hAnsi="Calibri" w:cs="Calibri"/>
+                <w:color w:val="000000"/>
+                <w:sz w:val="22"/>
+                <w:lang w:eastAsia="de-CH"/>
+              </w:rPr>
+              <w:t>5</w:t>
+            </w:r>
+          </w:p>
+        </w:tc>
+      </w:tr>
+      <w:tr>
+        <w:trPr>
+          <w:trHeight w:val="269"/>
+        </w:trPr>
+        <w:tc>
+          <w:tcPr>
+            <w:tcW w:w="6976" w:type="dxa"/>
+            <w:tcBorders>
+              <w:top w:val="single" w:sz="4" w:space="0" w:color="8EA9DB"/>
+              <w:left w:val="single" w:sz="4" w:space="0" w:color="8EA9DB"/>
+              <w:bottom w:val="single" w:sz="4" w:space="0" w:color="8EA9DB"/>
+              <w:right w:val="nil"/>
+            </w:tcBorders>
+            <w:shd w:val="clear" w:color="D9E1F2" w:fill="D9E1F2"/>
+            <w:noWrap/>
+            <w:vAlign w:val="bottom"/>
+            <w:hideMark/>
+          </w:tcPr>
+          <w:p>
+            <w:pPr>
+              <w:tabs>
+                <w:tab w:val="clear" w:pos="5387"/>
+              </w:tabs>
+              <w:spacing w:line="240" w:lineRule="auto"/>
+              <w:rPr>
+                <w:rFonts w:ascii="Calibri" w:eastAsia="Times New Roman" w:hAnsi="Calibri" w:cs="Calibri"/>
+                <w:color w:val="000000"/>
+                <w:sz w:val="22"/>
+                <w:lang w:eastAsia="de-CH"/>
+              </w:rPr>
+            </w:pPr>
+            <w:proofErr w:type="spellStart"/>
+            <w:r>
+              <w:rPr>
+                <w:rFonts w:ascii="Calibri" w:eastAsia="Times New Roman" w:hAnsi="Calibri" w:cs="Calibri"/>
+                <w:color w:val="000000"/>
+                <w:sz w:val="22"/>
+                <w:lang w:eastAsia="de-CH"/>
+              </w:rPr>
+              <w:t>Storyboard_Strukturierter</w:t>
+            </w:r>
+            <w:proofErr w:type="spellEnd"/>
+            <w:r>
+              <w:rPr>
+                <w:rFonts w:ascii="Calibri" w:eastAsia="Times New Roman" w:hAnsi="Calibri" w:cs="Calibri"/>
+                <w:color w:val="000000"/>
+                <w:sz w:val="22"/>
+                <w:lang w:eastAsia="de-CH"/>
+              </w:rPr>
+              <w:t xml:space="preserve"> Termin</w:t>
+            </w:r>
+          </w:p>
+        </w:tc>
+        <w:tc>
+          <w:tcPr>
+            <w:tcW w:w="2743" w:type="dxa"/>
+            <w:tcBorders>
+              <w:top w:val="single" w:sz="4" w:space="0" w:color="8EA9DB"/>
+              <w:left w:val="nil"/>
+              <w:bottom w:val="single" w:sz="4" w:space="0" w:color="8EA9DB"/>
+              <w:right w:val="single" w:sz="4" w:space="0" w:color="8EA9DB"/>
+            </w:tcBorders>
+            <w:shd w:val="clear" w:color="D9E1F2" w:fill="D9E1F2"/>
+            <w:noWrap/>
+            <w:vAlign w:val="bottom"/>
+            <w:hideMark/>
+          </w:tcPr>
+          <w:p>
+            <w:pPr>
+              <w:tabs>
+                <w:tab w:val="clear" w:pos="5387"/>
+              </w:tabs>
+              <w:spacing w:line="240" w:lineRule="auto"/>
+              <w:jc w:val="center"/>
+              <w:rPr>
+                <w:rFonts w:ascii="Calibri" w:eastAsia="Times New Roman" w:hAnsi="Calibri" w:cs="Calibri"/>
+                <w:color w:val="000000"/>
+                <w:sz w:val="22"/>
+                <w:lang w:eastAsia="de-CH"/>
+              </w:rPr>
+            </w:pPr>
+            <w:r>
+              <w:rPr>
+                <w:rFonts w:ascii="Calibri" w:eastAsia="Times New Roman" w:hAnsi="Calibri" w:cs="Calibri"/>
+                <w:color w:val="000000"/>
+                <w:sz w:val="22"/>
+                <w:lang w:eastAsia="de-CH"/>
+              </w:rPr>
+              <w:t>5</w:t>
+            </w:r>
+          </w:p>
+        </w:tc>
+      </w:tr>
+      <w:tr>
+        <w:trPr>
+          <w:trHeight w:val="269"/>
+        </w:trPr>
+        <w:tc>
+          <w:tcPr>
+            <w:tcW w:w="6976" w:type="dxa"/>
+            <w:tcBorders>
+              <w:top w:val="single" w:sz="4" w:space="0" w:color="8EA9DB"/>
+              <w:left w:val="single" w:sz="4" w:space="0" w:color="8EA9DB"/>
+              <w:bottom w:val="single" w:sz="4" w:space="0" w:color="8EA9DB"/>
+              <w:right w:val="nil"/>
+            </w:tcBorders>
+            <w:shd w:val="clear" w:color="auto" w:fill="auto"/>
+            <w:noWrap/>
+            <w:vAlign w:val="bottom"/>
+            <w:hideMark/>
+          </w:tcPr>
+          <w:p>
+            <w:pPr>
+              <w:tabs>
+                <w:tab w:val="clear" w:pos="5387"/>
+              </w:tabs>
+              <w:spacing w:line="240" w:lineRule="auto"/>
+              <w:rPr>
+                <w:rFonts w:ascii="Calibri" w:eastAsia="Times New Roman" w:hAnsi="Calibri" w:cs="Calibri"/>
+                <w:color w:val="000000"/>
+                <w:sz w:val="22"/>
+                <w:lang w:eastAsia="de-CH"/>
+              </w:rPr>
+            </w:pPr>
+            <w:proofErr w:type="spellStart"/>
+            <w:r>
+              <w:rPr>
+                <w:rFonts w:ascii="Calibri" w:eastAsia="Times New Roman" w:hAnsi="Calibri" w:cs="Calibri"/>
+                <w:color w:val="000000"/>
+                <w:sz w:val="22"/>
+                <w:lang w:eastAsia="de-CH"/>
+              </w:rPr>
+              <w:t>Storyboard_Zwangseinweisung</w:t>
+            </w:r>
+            <w:proofErr w:type="spellEnd"/>
+            <w:r>
+              <w:rPr>
+                <w:rFonts w:ascii="Calibri" w:eastAsia="Times New Roman" w:hAnsi="Calibri" w:cs="Calibri"/>
+                <w:color w:val="000000"/>
+                <w:sz w:val="22"/>
+                <w:lang w:eastAsia="de-CH"/>
+              </w:rPr>
+              <w:t xml:space="preserve"> Templates</w:t>
+            </w:r>
+          </w:p>
+        </w:tc>
+        <w:tc>
+          <w:tcPr>
+            <w:tcW w:w="2743" w:type="dxa"/>
+            <w:tcBorders>
+              <w:top w:val="single" w:sz="4" w:space="0" w:color="8EA9DB"/>
+              <w:left w:val="nil"/>
+              <w:bottom w:val="single" w:sz="4" w:space="0" w:color="8EA9DB"/>
+              <w:right w:val="single" w:sz="4" w:space="0" w:color="8EA9DB"/>
+            </w:tcBorders>
+            <w:shd w:val="clear" w:color="auto" w:fill="auto"/>
+            <w:noWrap/>
+            <w:vAlign w:val="bottom"/>
+            <w:hideMark/>
+          </w:tcPr>
+          <w:p>
+            <w:pPr>
+              <w:tabs>
+                <w:tab w:val="clear" w:pos="5387"/>
+              </w:tabs>
+              <w:spacing w:line="240" w:lineRule="auto"/>
+              <w:jc w:val="center"/>
+              <w:rPr>
+                <w:rFonts w:ascii="Calibri" w:eastAsia="Times New Roman" w:hAnsi="Calibri" w:cs="Calibri"/>
+                <w:color w:val="000000"/>
+                <w:sz w:val="22"/>
+                <w:lang w:eastAsia="de-CH"/>
+              </w:rPr>
+            </w:pPr>
+            <w:r>
+              <w:rPr>
+                <w:rFonts w:ascii="Calibri" w:eastAsia="Times New Roman" w:hAnsi="Calibri" w:cs="Calibri"/>
+                <w:color w:val="000000"/>
+                <w:sz w:val="22"/>
+                <w:lang w:eastAsia="de-CH"/>
+              </w:rPr>
+              <w:t>2</w:t>
+            </w:r>
+          </w:p>
+        </w:tc>
+      </w:tr>
+    </w:tbl>
+    <w:p/>
+    <w:p>
+      <w:r>
+        <w:t>Insgesamt wurden 30 Stimmen abgegeben</w:t>
+      </w:r>
+      <w:r>
+        <w:t>. Was auch so sein sollte denn jedes Gruppenmitglied, insgesamt sechs Personen haben fünf Stimmen abgegeben, was 30 Stimmen ergibt.</w:t>
+      </w:r>
+    </w:p>
+    <w:p/>
+    <w:p>
+      <w:r>
+        <w:t xml:space="preserve">Die </w:t>
+      </w:r>
+      <w:r>
+        <w:t>T</w:t>
+      </w:r>
+      <w:r>
+        <w:t xml:space="preserve">op </w:t>
+      </w:r>
+      <w:r>
+        <w:t>fünf</w:t>
+      </w:r>
+      <w:r>
+        <w:t xml:space="preserve"> Storyboards, wenn man nach der Höhe der Punktzahl geht,</w:t>
+      </w:r>
+      <w:r>
+        <w:t xml:space="preserve"> sind </w:t>
+      </w:r>
+      <w:r>
+        <w:t>gemäss dieser Umfrage</w:t>
+      </w:r>
+      <w:r>
+        <w:t>:</w:t>
+      </w:r>
+    </w:p>
+    <w:p>
+      <w:pPr>
+        <w:numPr>
+          <w:ilvl w:val="0"/>
+          <w:numId w:val="36"/>
+        </w:numPr>
+      </w:pPr>
+      <w:proofErr w:type="spellStart"/>
+      <w:r>
+        <w:t>Storyboard_Anbindung</w:t>
+      </w:r>
+      <w:proofErr w:type="spellEnd"/>
+      <w:r>
+        <w:t xml:space="preserve"> des EPD an das PMS</w:t>
+      </w:r>
+    </w:p>
+    <w:p>
+      <w:pPr>
+        <w:numPr>
+          <w:ilvl w:val="0"/>
+          <w:numId w:val="36"/>
+        </w:numPr>
+      </w:pPr>
+      <w:proofErr w:type="spellStart"/>
+      <w:r>
+        <w:t>Storyboard_Medikamentenabgabe</w:t>
+      </w:r>
+      <w:proofErr w:type="spellEnd"/>
+      <w:r>
+        <w:t xml:space="preserve"> Plausibilisierung</w:t>
+      </w:r>
+    </w:p>
+    <w:p>
+      <w:pPr>
+        <w:numPr>
+          <w:ilvl w:val="0"/>
+          <w:numId w:val="36"/>
+        </w:numPr>
+      </w:pPr>
+      <w:proofErr w:type="spellStart"/>
+      <w:r>
+        <w:t>Storyboard_Strukturierter</w:t>
+      </w:r>
+      <w:proofErr w:type="spellEnd"/>
+      <w:r>
+        <w:t xml:space="preserve"> Termin</w:t>
+      </w:r>
+    </w:p>
+    <w:p>
+      <w:pPr>
+        <w:numPr>
+          <w:ilvl w:val="0"/>
+          <w:numId w:val="36"/>
+        </w:numPr>
+      </w:pPr>
+      <w:proofErr w:type="spellStart"/>
+      <w:r>
+        <w:t>Storyboard_Kalender</w:t>
+      </w:r>
+      <w:proofErr w:type="spellEnd"/>
+    </w:p>
+    <w:p>
+      <w:pPr>
+        <w:numPr>
+          <w:ilvl w:val="0"/>
+          <w:numId w:val="36"/>
+        </w:numPr>
+      </w:pPr>
+      <w:proofErr w:type="spellStart"/>
+      <w:r>
+        <w:t>Storyboard_Einweisung</w:t>
+      </w:r>
+      <w:proofErr w:type="spellEnd"/>
+      <w:r>
+        <w:t xml:space="preserve"> Stationär</w:t>
+      </w:r>
+      <w:r>
+        <w:t xml:space="preserve"> und </w:t>
+      </w:r>
+      <w:proofErr w:type="spellStart"/>
+      <w:r>
+        <w:t>Storyboard_Anbindung</w:t>
+      </w:r>
+      <w:proofErr w:type="spellEnd"/>
+      <w:r>
+        <w:t xml:space="preserve"> </w:t>
+      </w:r>
+      <w:proofErr w:type="spellStart"/>
+      <w:r>
+        <w:t>hospINDEX</w:t>
+      </w:r>
+      <w:proofErr w:type="spellEnd"/>
+      <w:r>
+        <w:t xml:space="preserve"> ans PMS </w:t>
+      </w:r>
+    </w:p>
+    <w:p/>
+    <w:p>
+      <w:pPr>
+        <w:pStyle w:val="berschrift1"/>
+      </w:pPr>
+      <w:r>
+        <w:t xml:space="preserve">Zweite Iteration welches sind die Top </w:t>
+      </w:r>
+      <w:r>
+        <w:t>drei</w:t>
+      </w:r>
+      <w:r>
+        <w:t xml:space="preserve"> Storyboards</w:t>
+      </w:r>
+    </w:p>
+    <w:p>
+      <w:r>
+        <w:t xml:space="preserve">In einem nächsten Schritt werden wir uns auf die besten drei Storyboards einigen. Dies wird in Form einer gruppeninternen Abstimmung stattfinden. Jedes Gruppenmitglied hat drei Stimmen welche verteilt werden können. Das Doppelte wählen eines Storyboards ist nicht möglich. </w:t>
+      </w:r>
+    </w:p>
+    <w:p/>
+    <w:p>
+      <w:pPr>
+        <w:pStyle w:val="berschrift2"/>
+      </w:pPr>
+      <w:r>
+        <w:t>Welche Storyboards können gewählt werden?</w:t>
+      </w:r>
+    </w:p>
+    <w:p>
+      <w:pPr>
+        <w:numPr>
+          <w:ilvl w:val="0"/>
+          <w:numId w:val="37"/>
+        </w:numPr>
+      </w:pPr>
+      <w:r>
+        <w:t>Die gleichen Storyboards wie bei der ersten Iteration.</w:t>
+      </w:r>
+    </w:p>
+    <w:p/>
+    <w:p/>
+    <w:p/>
+    <w:p/>
+    <w:p/>
+    <w:p/>
+    <w:p/>
+    <w:p>
+      <w:pPr>
+        <w:pStyle w:val="berschrift2"/>
+      </w:pPr>
+      <w:r>
+        <w:lastRenderedPageBreak/>
+        <w:t>Abstimmung</w:t>
+      </w:r>
+      <w:r>
+        <w:t xml:space="preserve">sresultate </w:t>
+      </w:r>
+      <w:r>
+        <w:t xml:space="preserve">welche sind die Top </w:t>
+      </w:r>
+      <w:r>
+        <w:t>drei Storyboards</w:t>
+      </w:r>
+      <w:r>
+        <w:t>:</w:t>
+      </w:r>
+    </w:p>
+    <w:p/>
+    <w:tbl>
+      <w:tblPr>
+        <w:tblW w:w="9719" w:type="dxa"/>
+        <w:tblCellMar>
+          <w:left w:w="70" w:type="dxa"/>
+          <w:right w:w="70" w:type="dxa"/>
+        </w:tblCellMar>
+        <w:tblLook w:val="04A0" w:firstRow="1" w:lastRow="0" w:firstColumn="1" w:lastColumn="0" w:noHBand="0" w:noVBand="1"/>
+      </w:tblPr>
+      <w:tblGrid>
+        <w:gridCol w:w="6976"/>
+        <w:gridCol w:w="2743"/>
+      </w:tblGrid>
+      <w:tr>
+        <w:trPr>
+          <w:trHeight w:val="269"/>
+        </w:trPr>
+        <w:tc>
+          <w:tcPr>
+            <w:tcW w:w="6976" w:type="dxa"/>
+            <w:tcBorders>
+              <w:top w:val="single" w:sz="4" w:space="0" w:color="8EA9DB"/>
+              <w:left w:val="single" w:sz="4" w:space="0" w:color="8EA9DB"/>
+              <w:bottom w:val="single" w:sz="4" w:space="0" w:color="8EA9DB"/>
+              <w:right w:val="nil"/>
+            </w:tcBorders>
+            <w:shd w:val="clear" w:color="4472C4" w:fill="4472C4"/>
+            <w:noWrap/>
+            <w:vAlign w:val="bottom"/>
+            <w:hideMark/>
+          </w:tcPr>
+          <w:p>
+            <w:pPr>
+              <w:tabs>
+                <w:tab w:val="clear" w:pos="5387"/>
+              </w:tabs>
+              <w:spacing w:line="240" w:lineRule="auto"/>
+              <w:rPr>
+                <w:rFonts w:ascii="Calibri" w:eastAsia="Times New Roman" w:hAnsi="Calibri" w:cs="Calibri"/>
+                <w:b/>
+                <w:bCs/>
+                <w:color w:val="FFFFFF"/>
+                <w:sz w:val="22"/>
+                <w:lang w:eastAsia="de-CH"/>
+              </w:rPr>
+            </w:pPr>
+            <w:r>
+              <w:rPr>
+                <w:rFonts w:ascii="Calibri" w:eastAsia="Times New Roman" w:hAnsi="Calibri" w:cs="Calibri"/>
+                <w:b/>
+                <w:bCs/>
+                <w:color w:val="FFFFFF"/>
+                <w:sz w:val="22"/>
+                <w:lang w:eastAsia="de-CH"/>
+              </w:rPr>
+              <w:t>Storyboard</w:t>
+            </w:r>
+          </w:p>
+        </w:tc>
+        <w:tc>
+          <w:tcPr>
+            <w:tcW w:w="2743" w:type="dxa"/>
+            <w:tcBorders>
+              <w:top w:val="single" w:sz="4" w:space="0" w:color="8EA9DB"/>
+              <w:left w:val="nil"/>
+              <w:bottom w:val="single" w:sz="4" w:space="0" w:color="8EA9DB"/>
+              <w:right w:val="single" w:sz="4" w:space="0" w:color="8EA9DB"/>
+            </w:tcBorders>
+            <w:shd w:val="clear" w:color="4472C4" w:fill="4472C4"/>
+            <w:noWrap/>
+            <w:vAlign w:val="bottom"/>
+            <w:hideMark/>
+          </w:tcPr>
+          <w:p>
+            <w:pPr>
+              <w:tabs>
+                <w:tab w:val="clear" w:pos="5387"/>
+              </w:tabs>
+              <w:spacing w:line="240" w:lineRule="auto"/>
+              <w:jc w:val="center"/>
+              <w:rPr>
+                <w:rFonts w:ascii="Calibri" w:eastAsia="Times New Roman" w:hAnsi="Calibri" w:cs="Calibri"/>
+                <w:b/>
+                <w:bCs/>
+                <w:color w:val="FFFFFF"/>
+                <w:sz w:val="22"/>
+                <w:lang w:eastAsia="de-CH"/>
+              </w:rPr>
+            </w:pPr>
+            <w:r>
+              <w:rPr>
+                <w:rFonts w:ascii="Calibri" w:eastAsia="Times New Roman" w:hAnsi="Calibri" w:cs="Calibri"/>
+                <w:b/>
+                <w:bCs/>
+                <w:color w:val="FFFFFF"/>
+                <w:sz w:val="22"/>
+                <w:lang w:eastAsia="de-CH"/>
+              </w:rPr>
+              <w:t>Anzahl Stimmen</w:t>
+            </w:r>
+          </w:p>
+        </w:tc>
+      </w:tr>
+      <w:tr>
+        <w:trPr>
+          <w:trHeight w:val="269"/>
+        </w:trPr>
+        <w:tc>
+          <w:tcPr>
+            <w:tcW w:w="6976" w:type="dxa"/>
+            <w:tcBorders>
+              <w:top w:val="single" w:sz="4" w:space="0" w:color="8EA9DB"/>
+              <w:left w:val="single" w:sz="4" w:space="0" w:color="8EA9DB"/>
+              <w:bottom w:val="single" w:sz="4" w:space="0" w:color="8EA9DB"/>
+              <w:right w:val="nil"/>
+            </w:tcBorders>
+            <w:shd w:val="clear" w:color="D9E1F2" w:fill="D9E1F2"/>
+            <w:noWrap/>
+            <w:vAlign w:val="bottom"/>
+            <w:hideMark/>
+          </w:tcPr>
+          <w:p>
+            <w:pPr>
+              <w:tabs>
+                <w:tab w:val="clear" w:pos="5387"/>
+              </w:tabs>
+              <w:spacing w:line="240" w:lineRule="auto"/>
+              <w:rPr>
+                <w:rFonts w:ascii="Calibri" w:eastAsia="Times New Roman" w:hAnsi="Calibri" w:cs="Calibri"/>
+                <w:color w:val="000000"/>
+                <w:sz w:val="22"/>
+                <w:lang w:eastAsia="de-CH"/>
+              </w:rPr>
+            </w:pPr>
+            <w:proofErr w:type="spellStart"/>
+            <w:r>
+              <w:rPr>
+                <w:rFonts w:ascii="Calibri" w:eastAsia="Times New Roman" w:hAnsi="Calibri" w:cs="Calibri"/>
+                <w:color w:val="000000"/>
+                <w:sz w:val="22"/>
+                <w:lang w:eastAsia="de-CH"/>
+              </w:rPr>
+              <w:t>Storyboard_Alkoholiker</w:t>
+            </w:r>
+            <w:proofErr w:type="spellEnd"/>
+          </w:p>
+        </w:tc>
+        <w:tc>
+          <w:tcPr>
+            <w:tcW w:w="2743" w:type="dxa"/>
+            <w:tcBorders>
+              <w:top w:val="single" w:sz="4" w:space="0" w:color="8EA9DB"/>
+              <w:left w:val="nil"/>
+              <w:bottom w:val="single" w:sz="4" w:space="0" w:color="8EA9DB"/>
+              <w:right w:val="single" w:sz="4" w:space="0" w:color="8EA9DB"/>
+            </w:tcBorders>
+            <w:shd w:val="clear" w:color="D9E1F2" w:fill="D9E1F2"/>
+            <w:noWrap/>
+            <w:vAlign w:val="bottom"/>
+            <w:hideMark/>
+          </w:tcPr>
+          <w:p>
+            <w:pPr>
+              <w:tabs>
+                <w:tab w:val="clear" w:pos="5387"/>
+              </w:tabs>
+              <w:spacing w:line="240" w:lineRule="auto"/>
+              <w:jc w:val="center"/>
+              <w:rPr>
+                <w:rFonts w:ascii="Calibri" w:eastAsia="Times New Roman" w:hAnsi="Calibri" w:cs="Calibri"/>
+                <w:color w:val="000000"/>
+                <w:sz w:val="22"/>
+                <w:lang w:eastAsia="de-CH"/>
+              </w:rPr>
+            </w:pPr>
+            <w:r>
+              <w:rPr>
+                <w:rFonts w:ascii="Calibri" w:eastAsia="Times New Roman" w:hAnsi="Calibri" w:cs="Calibri"/>
+                <w:color w:val="000000"/>
+                <w:sz w:val="22"/>
+                <w:lang w:eastAsia="de-CH"/>
+              </w:rPr>
+              <w:t>0</w:t>
+            </w:r>
+          </w:p>
+        </w:tc>
+      </w:tr>
+      <w:tr>
+        <w:trPr>
+          <w:trHeight w:val="269"/>
+        </w:trPr>
+        <w:tc>
+          <w:tcPr>
+            <w:tcW w:w="6976" w:type="dxa"/>
+            <w:tcBorders>
+              <w:top w:val="single" w:sz="4" w:space="0" w:color="8EA9DB"/>
+              <w:left w:val="single" w:sz="4" w:space="0" w:color="8EA9DB"/>
+              <w:bottom w:val="single" w:sz="4" w:space="0" w:color="8EA9DB"/>
+              <w:right w:val="nil"/>
+            </w:tcBorders>
+            <w:shd w:val="clear" w:color="auto" w:fill="auto"/>
+            <w:noWrap/>
+            <w:vAlign w:val="bottom"/>
+            <w:hideMark/>
+          </w:tcPr>
+          <w:p>
+            <w:pPr>
+              <w:tabs>
+                <w:tab w:val="clear" w:pos="5387"/>
+              </w:tabs>
+              <w:spacing w:line="240" w:lineRule="auto"/>
+              <w:rPr>
+                <w:rFonts w:ascii="Calibri" w:eastAsia="Times New Roman" w:hAnsi="Calibri" w:cs="Calibri"/>
+                <w:color w:val="000000"/>
+                <w:sz w:val="22"/>
+                <w:lang w:eastAsia="de-CH"/>
+              </w:rPr>
+            </w:pPr>
+            <w:proofErr w:type="spellStart"/>
+            <w:r>
+              <w:rPr>
+                <w:rFonts w:ascii="Calibri" w:eastAsia="Times New Roman" w:hAnsi="Calibri" w:cs="Calibri"/>
+                <w:color w:val="000000"/>
+                <w:sz w:val="22"/>
+                <w:lang w:eastAsia="de-CH"/>
+              </w:rPr>
+              <w:t>Storyboard_Patientenmanagementsystem</w:t>
+            </w:r>
+            <w:proofErr w:type="spellEnd"/>
+          </w:p>
+        </w:tc>
+        <w:tc>
+          <w:tcPr>
+            <w:tcW w:w="2743" w:type="dxa"/>
+            <w:tcBorders>
+              <w:top w:val="single" w:sz="4" w:space="0" w:color="8EA9DB"/>
+              <w:left w:val="nil"/>
+              <w:bottom w:val="single" w:sz="4" w:space="0" w:color="8EA9DB"/>
+              <w:right w:val="single" w:sz="4" w:space="0" w:color="8EA9DB"/>
+            </w:tcBorders>
+            <w:shd w:val="clear" w:color="auto" w:fill="auto"/>
+            <w:noWrap/>
+            <w:vAlign w:val="bottom"/>
+            <w:hideMark/>
+          </w:tcPr>
+          <w:p>
+            <w:pPr>
+              <w:tabs>
+                <w:tab w:val="clear" w:pos="5387"/>
+              </w:tabs>
+              <w:spacing w:line="240" w:lineRule="auto"/>
+              <w:jc w:val="center"/>
+              <w:rPr>
+                <w:rFonts w:ascii="Calibri" w:eastAsia="Times New Roman" w:hAnsi="Calibri" w:cs="Calibri"/>
+                <w:color w:val="000000"/>
+                <w:sz w:val="22"/>
+                <w:lang w:eastAsia="de-CH"/>
+              </w:rPr>
+            </w:pPr>
+            <w:r>
+              <w:rPr>
+                <w:rFonts w:ascii="Calibri" w:eastAsia="Times New Roman" w:hAnsi="Calibri" w:cs="Calibri"/>
+                <w:color w:val="000000"/>
+                <w:sz w:val="22"/>
+                <w:lang w:eastAsia="de-CH"/>
+              </w:rPr>
+              <w:t>1</w:t>
+            </w:r>
+          </w:p>
+        </w:tc>
+      </w:tr>
+      <w:tr>
+        <w:trPr>
+          <w:trHeight w:val="269"/>
+        </w:trPr>
+        <w:tc>
+          <w:tcPr>
+            <w:tcW w:w="6976" w:type="dxa"/>
+            <w:tcBorders>
+              <w:top w:val="single" w:sz="4" w:space="0" w:color="8EA9DB"/>
+              <w:left w:val="single" w:sz="4" w:space="0" w:color="8EA9DB"/>
+              <w:bottom w:val="single" w:sz="4" w:space="0" w:color="8EA9DB"/>
+              <w:right w:val="nil"/>
+            </w:tcBorders>
+            <w:shd w:val="clear" w:color="D9E1F2" w:fill="D9E1F2"/>
+            <w:noWrap/>
+            <w:vAlign w:val="bottom"/>
+            <w:hideMark/>
+          </w:tcPr>
+          <w:p>
+            <w:pPr>
+              <w:tabs>
+                <w:tab w:val="clear" w:pos="5387"/>
+              </w:tabs>
+              <w:spacing w:line="240" w:lineRule="auto"/>
+              <w:rPr>
+                <w:rFonts w:ascii="Calibri" w:eastAsia="Times New Roman" w:hAnsi="Calibri" w:cs="Calibri"/>
+                <w:color w:val="000000"/>
+                <w:sz w:val="22"/>
+                <w:lang w:eastAsia="de-CH"/>
+              </w:rPr>
+            </w:pPr>
+            <w:proofErr w:type="spellStart"/>
+            <w:r>
+              <w:rPr>
+                <w:rFonts w:ascii="Calibri" w:eastAsia="Times New Roman" w:hAnsi="Calibri" w:cs="Calibri"/>
+                <w:color w:val="000000"/>
+                <w:sz w:val="22"/>
+                <w:lang w:eastAsia="de-CH"/>
+              </w:rPr>
+              <w:t>Storyboard_Anbindung</w:t>
+            </w:r>
+            <w:proofErr w:type="spellEnd"/>
+            <w:r>
+              <w:rPr>
+                <w:rFonts w:ascii="Calibri" w:eastAsia="Times New Roman" w:hAnsi="Calibri" w:cs="Calibri"/>
+                <w:color w:val="000000"/>
+                <w:sz w:val="22"/>
+                <w:lang w:eastAsia="de-CH"/>
+              </w:rPr>
+              <w:t xml:space="preserve"> des EPD an das PMS</w:t>
+            </w:r>
+          </w:p>
+        </w:tc>
+        <w:tc>
+          <w:tcPr>
+            <w:tcW w:w="2743" w:type="dxa"/>
+            <w:tcBorders>
+              <w:top w:val="single" w:sz="4" w:space="0" w:color="8EA9DB"/>
+              <w:left w:val="nil"/>
+              <w:bottom w:val="single" w:sz="4" w:space="0" w:color="8EA9DB"/>
+              <w:right w:val="single" w:sz="4" w:space="0" w:color="8EA9DB"/>
+            </w:tcBorders>
+            <w:shd w:val="clear" w:color="D9E1F2" w:fill="D9E1F2"/>
+            <w:noWrap/>
+            <w:vAlign w:val="bottom"/>
+            <w:hideMark/>
+          </w:tcPr>
+          <w:p>
+            <w:pPr>
+              <w:tabs>
+                <w:tab w:val="clear" w:pos="5387"/>
+              </w:tabs>
+              <w:spacing w:line="240" w:lineRule="auto"/>
+              <w:jc w:val="center"/>
+              <w:rPr>
+                <w:rFonts w:ascii="Calibri" w:eastAsia="Times New Roman" w:hAnsi="Calibri" w:cs="Calibri"/>
+                <w:color w:val="000000"/>
+                <w:sz w:val="22"/>
+                <w:lang w:eastAsia="de-CH"/>
+              </w:rPr>
+            </w:pPr>
+            <w:r>
+              <w:rPr>
+                <w:rFonts w:ascii="Calibri" w:eastAsia="Times New Roman" w:hAnsi="Calibri" w:cs="Calibri"/>
+                <w:color w:val="000000"/>
+                <w:sz w:val="22"/>
+                <w:lang w:eastAsia="de-CH"/>
+              </w:rPr>
+              <w:t>6</w:t>
+            </w:r>
+          </w:p>
+        </w:tc>
+      </w:tr>
+      <w:tr>
+        <w:trPr>
+          <w:trHeight w:val="269"/>
+        </w:trPr>
+        <w:tc>
+          <w:tcPr>
+            <w:tcW w:w="6976" w:type="dxa"/>
+            <w:tcBorders>
+              <w:top w:val="single" w:sz="4" w:space="0" w:color="8EA9DB"/>
+              <w:left w:val="single" w:sz="4" w:space="0" w:color="8EA9DB"/>
+              <w:bottom w:val="single" w:sz="4" w:space="0" w:color="8EA9DB"/>
+              <w:right w:val="nil"/>
+            </w:tcBorders>
+            <w:shd w:val="clear" w:color="auto" w:fill="auto"/>
+            <w:noWrap/>
+            <w:vAlign w:val="bottom"/>
+            <w:hideMark/>
+          </w:tcPr>
+          <w:p>
+            <w:pPr>
+              <w:tabs>
+                <w:tab w:val="clear" w:pos="5387"/>
+              </w:tabs>
+              <w:spacing w:line="240" w:lineRule="auto"/>
+              <w:rPr>
+                <w:rFonts w:ascii="Calibri" w:eastAsia="Times New Roman" w:hAnsi="Calibri" w:cs="Calibri"/>
+                <w:color w:val="000000"/>
+                <w:sz w:val="22"/>
+                <w:lang w:eastAsia="de-CH"/>
+              </w:rPr>
+            </w:pPr>
+            <w:proofErr w:type="spellStart"/>
+            <w:r>
+              <w:rPr>
+                <w:rFonts w:ascii="Calibri" w:eastAsia="Times New Roman" w:hAnsi="Calibri" w:cs="Calibri"/>
+                <w:color w:val="000000"/>
+                <w:sz w:val="22"/>
+                <w:lang w:eastAsia="de-CH"/>
+              </w:rPr>
+              <w:t>Storyboard_Einweisung</w:t>
+            </w:r>
+            <w:proofErr w:type="spellEnd"/>
+            <w:r>
+              <w:rPr>
+                <w:rFonts w:ascii="Calibri" w:eastAsia="Times New Roman" w:hAnsi="Calibri" w:cs="Calibri"/>
+                <w:color w:val="000000"/>
+                <w:sz w:val="22"/>
+                <w:lang w:eastAsia="de-CH"/>
+              </w:rPr>
+              <w:t xml:space="preserve"> Stationär</w:t>
+            </w:r>
+          </w:p>
+        </w:tc>
+        <w:tc>
+          <w:tcPr>
+            <w:tcW w:w="2743" w:type="dxa"/>
+            <w:tcBorders>
+              <w:top w:val="single" w:sz="4" w:space="0" w:color="8EA9DB"/>
+              <w:left w:val="nil"/>
+              <w:bottom w:val="single" w:sz="4" w:space="0" w:color="8EA9DB"/>
+              <w:right w:val="single" w:sz="4" w:space="0" w:color="8EA9DB"/>
+            </w:tcBorders>
+            <w:shd w:val="clear" w:color="auto" w:fill="auto"/>
+            <w:noWrap/>
+            <w:vAlign w:val="bottom"/>
+            <w:hideMark/>
+          </w:tcPr>
+          <w:p>
+            <w:pPr>
+              <w:tabs>
+                <w:tab w:val="clear" w:pos="5387"/>
+              </w:tabs>
+              <w:spacing w:line="240" w:lineRule="auto"/>
+              <w:jc w:val="center"/>
+              <w:rPr>
+                <w:rFonts w:ascii="Calibri" w:eastAsia="Times New Roman" w:hAnsi="Calibri" w:cs="Calibri"/>
+                <w:color w:val="000000"/>
+                <w:sz w:val="22"/>
+                <w:lang w:eastAsia="de-CH"/>
+              </w:rPr>
+            </w:pPr>
+            <w:r>
+              <w:rPr>
+                <w:rFonts w:ascii="Calibri" w:eastAsia="Times New Roman" w:hAnsi="Calibri" w:cs="Calibri"/>
+                <w:color w:val="000000"/>
+                <w:sz w:val="22"/>
+                <w:lang w:eastAsia="de-CH"/>
+              </w:rPr>
+              <w:t>0</w:t>
+            </w:r>
+          </w:p>
+        </w:tc>
+      </w:tr>
+      <w:tr>
+        <w:trPr>
+          <w:trHeight w:val="269"/>
+        </w:trPr>
+        <w:tc>
+          <w:tcPr>
+            <w:tcW w:w="6976" w:type="dxa"/>
+            <w:tcBorders>
+              <w:top w:val="single" w:sz="4" w:space="0" w:color="8EA9DB"/>
+              <w:left w:val="single" w:sz="4" w:space="0" w:color="8EA9DB"/>
+              <w:bottom w:val="single" w:sz="4" w:space="0" w:color="8EA9DB"/>
+              <w:right w:val="nil"/>
+            </w:tcBorders>
+            <w:shd w:val="clear" w:color="D9E1F2" w:fill="D9E1F2"/>
+            <w:noWrap/>
+            <w:vAlign w:val="bottom"/>
+            <w:hideMark/>
+          </w:tcPr>
+          <w:p>
+            <w:pPr>
+              <w:tabs>
+                <w:tab w:val="clear" w:pos="5387"/>
+              </w:tabs>
+              <w:spacing w:line="240" w:lineRule="auto"/>
+              <w:rPr>
+                <w:rFonts w:ascii="Calibri" w:eastAsia="Times New Roman" w:hAnsi="Calibri" w:cs="Calibri"/>
+                <w:color w:val="000000"/>
+                <w:sz w:val="22"/>
+                <w:lang w:eastAsia="de-CH"/>
+              </w:rPr>
+            </w:pPr>
+            <w:proofErr w:type="spellStart"/>
+            <w:r>
+              <w:rPr>
+                <w:rFonts w:ascii="Calibri" w:eastAsia="Times New Roman" w:hAnsi="Calibri" w:cs="Calibri"/>
+                <w:color w:val="000000"/>
+                <w:sz w:val="22"/>
+                <w:lang w:eastAsia="de-CH"/>
+              </w:rPr>
+              <w:t>Storyboard_Anbindung</w:t>
+            </w:r>
+            <w:proofErr w:type="spellEnd"/>
+            <w:r>
+              <w:rPr>
+                <w:rFonts w:ascii="Calibri" w:eastAsia="Times New Roman" w:hAnsi="Calibri" w:cs="Calibri"/>
+                <w:color w:val="000000"/>
+                <w:sz w:val="22"/>
+                <w:lang w:eastAsia="de-CH"/>
+              </w:rPr>
+              <w:t xml:space="preserve"> </w:t>
+            </w:r>
+            <w:proofErr w:type="spellStart"/>
+            <w:r>
+              <w:rPr>
+                <w:rFonts w:ascii="Calibri" w:eastAsia="Times New Roman" w:hAnsi="Calibri" w:cs="Calibri"/>
+                <w:color w:val="000000"/>
+                <w:sz w:val="22"/>
+                <w:lang w:eastAsia="de-CH"/>
+              </w:rPr>
+              <w:t>HospINDEX</w:t>
+            </w:r>
+            <w:proofErr w:type="spellEnd"/>
+            <w:r>
+              <w:rPr>
+                <w:rFonts w:ascii="Calibri" w:eastAsia="Times New Roman" w:hAnsi="Calibri" w:cs="Calibri"/>
+                <w:color w:val="000000"/>
+                <w:sz w:val="22"/>
+                <w:lang w:eastAsia="de-CH"/>
+              </w:rPr>
+              <w:t xml:space="preserve"> ans PMS</w:t>
+            </w:r>
+          </w:p>
+        </w:tc>
+        <w:tc>
+          <w:tcPr>
+            <w:tcW w:w="2743" w:type="dxa"/>
+            <w:tcBorders>
+              <w:top w:val="single" w:sz="4" w:space="0" w:color="8EA9DB"/>
+              <w:left w:val="nil"/>
+              <w:bottom w:val="single" w:sz="4" w:space="0" w:color="8EA9DB"/>
+              <w:right w:val="single" w:sz="4" w:space="0" w:color="8EA9DB"/>
+            </w:tcBorders>
+            <w:shd w:val="clear" w:color="D9E1F2" w:fill="D9E1F2"/>
+            <w:noWrap/>
+            <w:vAlign w:val="bottom"/>
+            <w:hideMark/>
+          </w:tcPr>
+          <w:p>
+            <w:pPr>
+              <w:tabs>
+                <w:tab w:val="clear" w:pos="5387"/>
+              </w:tabs>
+              <w:spacing w:line="240" w:lineRule="auto"/>
+              <w:jc w:val="center"/>
+              <w:rPr>
+                <w:rFonts w:ascii="Calibri" w:eastAsia="Times New Roman" w:hAnsi="Calibri" w:cs="Calibri"/>
+                <w:color w:val="000000"/>
+                <w:sz w:val="22"/>
+                <w:lang w:eastAsia="de-CH"/>
+              </w:rPr>
+            </w:pPr>
+            <w:r>
+              <w:rPr>
+                <w:rFonts w:ascii="Calibri" w:eastAsia="Times New Roman" w:hAnsi="Calibri" w:cs="Calibri"/>
+                <w:color w:val="000000"/>
+                <w:sz w:val="22"/>
+                <w:lang w:eastAsia="de-CH"/>
+              </w:rPr>
+              <w:t>3</w:t>
+            </w:r>
+          </w:p>
+        </w:tc>
+      </w:tr>
+      <w:tr>
+        <w:trPr>
+          <w:trHeight w:val="269"/>
+        </w:trPr>
+        <w:tc>
+          <w:tcPr>
+            <w:tcW w:w="6976" w:type="dxa"/>
+            <w:tcBorders>
+              <w:top w:val="single" w:sz="4" w:space="0" w:color="8EA9DB"/>
+              <w:left w:val="single" w:sz="4" w:space="0" w:color="8EA9DB"/>
+              <w:bottom w:val="single" w:sz="4" w:space="0" w:color="8EA9DB"/>
+              <w:right w:val="nil"/>
+            </w:tcBorders>
+            <w:shd w:val="clear" w:color="auto" w:fill="auto"/>
+            <w:noWrap/>
+            <w:vAlign w:val="bottom"/>
+            <w:hideMark/>
+          </w:tcPr>
+          <w:p>
+            <w:pPr>
+              <w:tabs>
+                <w:tab w:val="clear" w:pos="5387"/>
+              </w:tabs>
+              <w:spacing w:line="240" w:lineRule="auto"/>
+              <w:rPr>
+                <w:rFonts w:ascii="Calibri" w:eastAsia="Times New Roman" w:hAnsi="Calibri" w:cs="Calibri"/>
+                <w:color w:val="000000"/>
+                <w:sz w:val="22"/>
+                <w:lang w:eastAsia="de-CH"/>
+              </w:rPr>
+            </w:pPr>
+            <w:proofErr w:type="spellStart"/>
+            <w:r>
+              <w:rPr>
+                <w:rFonts w:ascii="Calibri" w:eastAsia="Times New Roman" w:hAnsi="Calibri" w:cs="Calibri"/>
+                <w:color w:val="000000"/>
+                <w:sz w:val="22"/>
+                <w:lang w:eastAsia="de-CH"/>
+              </w:rPr>
+              <w:t>Storyboard_Kalender</w:t>
+            </w:r>
+            <w:proofErr w:type="spellEnd"/>
+          </w:p>
+        </w:tc>
+        <w:tc>
+          <w:tcPr>
+            <w:tcW w:w="2743" w:type="dxa"/>
+            <w:tcBorders>
+              <w:top w:val="single" w:sz="4" w:space="0" w:color="8EA9DB"/>
+              <w:left w:val="nil"/>
+              <w:bottom w:val="single" w:sz="4" w:space="0" w:color="8EA9DB"/>
+              <w:right w:val="single" w:sz="4" w:space="0" w:color="8EA9DB"/>
+            </w:tcBorders>
+            <w:shd w:val="clear" w:color="auto" w:fill="auto"/>
+            <w:noWrap/>
+            <w:vAlign w:val="bottom"/>
+            <w:hideMark/>
+          </w:tcPr>
+          <w:p>
+            <w:pPr>
+              <w:tabs>
+                <w:tab w:val="clear" w:pos="5387"/>
+              </w:tabs>
+              <w:spacing w:line="240" w:lineRule="auto"/>
+              <w:jc w:val="center"/>
+              <w:rPr>
+                <w:rFonts w:ascii="Calibri" w:eastAsia="Times New Roman" w:hAnsi="Calibri" w:cs="Calibri"/>
+                <w:color w:val="000000"/>
+                <w:sz w:val="22"/>
+                <w:lang w:eastAsia="de-CH"/>
+              </w:rPr>
+            </w:pPr>
+            <w:r>
+              <w:rPr>
+                <w:rFonts w:ascii="Calibri" w:eastAsia="Times New Roman" w:hAnsi="Calibri" w:cs="Calibri"/>
+                <w:color w:val="000000"/>
+                <w:sz w:val="22"/>
+                <w:lang w:eastAsia="de-CH"/>
+              </w:rPr>
+              <w:t>0</w:t>
+            </w:r>
+          </w:p>
+        </w:tc>
+      </w:tr>
+      <w:tr>
+        <w:trPr>
+          <w:trHeight w:val="269"/>
+        </w:trPr>
+        <w:tc>
+          <w:tcPr>
+            <w:tcW w:w="6976" w:type="dxa"/>
+            <w:tcBorders>
+              <w:top w:val="single" w:sz="4" w:space="0" w:color="8EA9DB"/>
+              <w:left w:val="single" w:sz="4" w:space="0" w:color="8EA9DB"/>
+              <w:bottom w:val="single" w:sz="4" w:space="0" w:color="8EA9DB"/>
+              <w:right w:val="nil"/>
+            </w:tcBorders>
+            <w:shd w:val="clear" w:color="D9E1F2" w:fill="D9E1F2"/>
+            <w:noWrap/>
+            <w:vAlign w:val="bottom"/>
+            <w:hideMark/>
+          </w:tcPr>
+          <w:p>
+            <w:pPr>
+              <w:tabs>
+                <w:tab w:val="clear" w:pos="5387"/>
+              </w:tabs>
+              <w:spacing w:line="240" w:lineRule="auto"/>
+              <w:rPr>
+                <w:rFonts w:ascii="Calibri" w:eastAsia="Times New Roman" w:hAnsi="Calibri" w:cs="Calibri"/>
+                <w:color w:val="000000"/>
+                <w:sz w:val="22"/>
+                <w:lang w:eastAsia="de-CH"/>
+              </w:rPr>
+            </w:pPr>
+            <w:proofErr w:type="spellStart"/>
+            <w:r>
+              <w:rPr>
+                <w:rFonts w:ascii="Calibri" w:eastAsia="Times New Roman" w:hAnsi="Calibri" w:cs="Calibri"/>
+                <w:color w:val="000000"/>
+                <w:sz w:val="22"/>
+                <w:lang w:eastAsia="de-CH"/>
+              </w:rPr>
+              <w:t>Storyboard_Medikamentenverordnung</w:t>
+            </w:r>
+            <w:proofErr w:type="spellEnd"/>
+          </w:p>
+        </w:tc>
+        <w:tc>
+          <w:tcPr>
+            <w:tcW w:w="2743" w:type="dxa"/>
+            <w:tcBorders>
+              <w:top w:val="single" w:sz="4" w:space="0" w:color="8EA9DB"/>
+              <w:left w:val="nil"/>
+              <w:bottom w:val="single" w:sz="4" w:space="0" w:color="8EA9DB"/>
+              <w:right w:val="single" w:sz="4" w:space="0" w:color="8EA9DB"/>
+            </w:tcBorders>
+            <w:shd w:val="clear" w:color="D9E1F2" w:fill="D9E1F2"/>
+            <w:noWrap/>
+            <w:vAlign w:val="bottom"/>
+            <w:hideMark/>
+          </w:tcPr>
+          <w:p>
+            <w:pPr>
+              <w:tabs>
+                <w:tab w:val="clear" w:pos="5387"/>
+              </w:tabs>
+              <w:spacing w:line="240" w:lineRule="auto"/>
+              <w:jc w:val="center"/>
+              <w:rPr>
+                <w:rFonts w:ascii="Calibri" w:eastAsia="Times New Roman" w:hAnsi="Calibri" w:cs="Calibri"/>
+                <w:color w:val="000000"/>
+                <w:sz w:val="22"/>
+                <w:lang w:eastAsia="de-CH"/>
+              </w:rPr>
+            </w:pPr>
+            <w:r>
+              <w:rPr>
+                <w:rFonts w:ascii="Calibri" w:eastAsia="Times New Roman" w:hAnsi="Calibri" w:cs="Calibri"/>
+                <w:color w:val="000000"/>
+                <w:sz w:val="22"/>
+                <w:lang w:eastAsia="de-CH"/>
+              </w:rPr>
+              <w:t>0</w:t>
+            </w:r>
+          </w:p>
+        </w:tc>
+      </w:tr>
+      <w:tr>
+        <w:trPr>
+          <w:trHeight w:val="269"/>
+        </w:trPr>
+        <w:tc>
+          <w:tcPr>
+            <w:tcW w:w="6976" w:type="dxa"/>
+            <w:tcBorders>
+              <w:top w:val="single" w:sz="4" w:space="0" w:color="8EA9DB"/>
+              <w:left w:val="single" w:sz="4" w:space="0" w:color="8EA9DB"/>
+              <w:bottom w:val="single" w:sz="4" w:space="0" w:color="8EA9DB"/>
+              <w:right w:val="nil"/>
+            </w:tcBorders>
+            <w:shd w:val="clear" w:color="auto" w:fill="auto"/>
+            <w:noWrap/>
+            <w:vAlign w:val="bottom"/>
+            <w:hideMark/>
+          </w:tcPr>
+          <w:p>
+            <w:pPr>
+              <w:tabs>
+                <w:tab w:val="clear" w:pos="5387"/>
+              </w:tabs>
+              <w:spacing w:line="240" w:lineRule="auto"/>
+              <w:rPr>
+                <w:rFonts w:ascii="Calibri" w:eastAsia="Times New Roman" w:hAnsi="Calibri" w:cs="Calibri"/>
+                <w:color w:val="000000"/>
+                <w:sz w:val="22"/>
+                <w:lang w:eastAsia="de-CH"/>
+              </w:rPr>
+            </w:pPr>
+            <w:proofErr w:type="spellStart"/>
+            <w:r>
+              <w:rPr>
+                <w:rFonts w:ascii="Calibri" w:eastAsia="Times New Roman" w:hAnsi="Calibri" w:cs="Calibri"/>
+                <w:color w:val="000000"/>
+                <w:sz w:val="22"/>
+                <w:lang w:eastAsia="de-CH"/>
+              </w:rPr>
+              <w:t>Storyboard_Termin</w:t>
+            </w:r>
+            <w:proofErr w:type="spellEnd"/>
+          </w:p>
+        </w:tc>
+        <w:tc>
+          <w:tcPr>
+            <w:tcW w:w="2743" w:type="dxa"/>
+            <w:tcBorders>
+              <w:top w:val="single" w:sz="4" w:space="0" w:color="8EA9DB"/>
+              <w:left w:val="nil"/>
+              <w:bottom w:val="single" w:sz="4" w:space="0" w:color="8EA9DB"/>
+              <w:right w:val="single" w:sz="4" w:space="0" w:color="8EA9DB"/>
+            </w:tcBorders>
+            <w:shd w:val="clear" w:color="auto" w:fill="auto"/>
+            <w:noWrap/>
+            <w:vAlign w:val="bottom"/>
+            <w:hideMark/>
+          </w:tcPr>
+          <w:p>
+            <w:pPr>
+              <w:tabs>
+                <w:tab w:val="clear" w:pos="5387"/>
+              </w:tabs>
+              <w:spacing w:line="240" w:lineRule="auto"/>
+              <w:jc w:val="center"/>
+              <w:rPr>
+                <w:rFonts w:ascii="Calibri" w:eastAsia="Times New Roman" w:hAnsi="Calibri" w:cs="Calibri"/>
+                <w:color w:val="000000"/>
+                <w:sz w:val="22"/>
+                <w:lang w:eastAsia="de-CH"/>
+              </w:rPr>
+            </w:pPr>
+            <w:r>
+              <w:rPr>
+                <w:rFonts w:ascii="Calibri" w:eastAsia="Times New Roman" w:hAnsi="Calibri" w:cs="Calibri"/>
+                <w:color w:val="000000"/>
+                <w:sz w:val="22"/>
+                <w:lang w:eastAsia="de-CH"/>
+              </w:rPr>
+              <w:t>0</w:t>
+            </w:r>
+          </w:p>
+        </w:tc>
+      </w:tr>
+      <w:tr>
+        <w:trPr>
+          <w:trHeight w:val="269"/>
+        </w:trPr>
+        <w:tc>
+          <w:tcPr>
+            <w:tcW w:w="6976" w:type="dxa"/>
+            <w:tcBorders>
+              <w:top w:val="single" w:sz="4" w:space="0" w:color="8EA9DB"/>
+              <w:left w:val="single" w:sz="4" w:space="0" w:color="8EA9DB"/>
+              <w:bottom w:val="single" w:sz="4" w:space="0" w:color="8EA9DB"/>
+              <w:right w:val="nil"/>
+            </w:tcBorders>
+            <w:shd w:val="clear" w:color="D9E1F2" w:fill="D9E1F2"/>
+            <w:noWrap/>
+            <w:vAlign w:val="bottom"/>
+            <w:hideMark/>
+          </w:tcPr>
+          <w:p>
+            <w:pPr>
+              <w:tabs>
+                <w:tab w:val="clear" w:pos="5387"/>
+              </w:tabs>
+              <w:spacing w:line="240" w:lineRule="auto"/>
+              <w:rPr>
+                <w:rFonts w:ascii="Calibri" w:eastAsia="Times New Roman" w:hAnsi="Calibri" w:cs="Calibri"/>
+                <w:color w:val="000000"/>
+                <w:sz w:val="22"/>
+                <w:lang w:eastAsia="de-CH"/>
+              </w:rPr>
+            </w:pPr>
+            <w:proofErr w:type="spellStart"/>
+            <w:r>
+              <w:rPr>
+                <w:rFonts w:ascii="Calibri" w:eastAsia="Times New Roman" w:hAnsi="Calibri" w:cs="Calibri"/>
+                <w:color w:val="000000"/>
+                <w:sz w:val="22"/>
+                <w:lang w:eastAsia="de-CH"/>
+              </w:rPr>
+              <w:t>Storyboard_Aggressiver</w:t>
+            </w:r>
+            <w:proofErr w:type="spellEnd"/>
+            <w:r>
+              <w:rPr>
+                <w:rFonts w:ascii="Calibri" w:eastAsia="Times New Roman" w:hAnsi="Calibri" w:cs="Calibri"/>
+                <w:color w:val="000000"/>
+                <w:sz w:val="22"/>
+                <w:lang w:eastAsia="de-CH"/>
+              </w:rPr>
+              <w:t xml:space="preserve"> Patient</w:t>
+            </w:r>
+          </w:p>
+        </w:tc>
+        <w:tc>
+          <w:tcPr>
+            <w:tcW w:w="2743" w:type="dxa"/>
+            <w:tcBorders>
+              <w:top w:val="single" w:sz="4" w:space="0" w:color="8EA9DB"/>
+              <w:left w:val="nil"/>
+              <w:bottom w:val="single" w:sz="4" w:space="0" w:color="8EA9DB"/>
+              <w:right w:val="single" w:sz="4" w:space="0" w:color="8EA9DB"/>
+            </w:tcBorders>
+            <w:shd w:val="clear" w:color="D9E1F2" w:fill="D9E1F2"/>
+            <w:noWrap/>
+            <w:vAlign w:val="bottom"/>
+            <w:hideMark/>
+          </w:tcPr>
+          <w:p>
+            <w:pPr>
+              <w:tabs>
+                <w:tab w:val="clear" w:pos="5387"/>
+              </w:tabs>
+              <w:spacing w:line="240" w:lineRule="auto"/>
+              <w:jc w:val="center"/>
+              <w:rPr>
+                <w:rFonts w:ascii="Calibri" w:eastAsia="Times New Roman" w:hAnsi="Calibri" w:cs="Calibri"/>
+                <w:color w:val="000000"/>
+                <w:sz w:val="22"/>
+                <w:lang w:eastAsia="de-CH"/>
+              </w:rPr>
+            </w:pPr>
+            <w:r>
+              <w:rPr>
+                <w:rFonts w:ascii="Calibri" w:eastAsia="Times New Roman" w:hAnsi="Calibri" w:cs="Calibri"/>
+                <w:color w:val="000000"/>
+                <w:sz w:val="22"/>
+                <w:lang w:eastAsia="de-CH"/>
+              </w:rPr>
+              <w:t>0</w:t>
+            </w:r>
+          </w:p>
+        </w:tc>
+      </w:tr>
+      <w:tr>
+        <w:trPr>
+          <w:trHeight w:val="269"/>
+        </w:trPr>
+        <w:tc>
+          <w:tcPr>
+            <w:tcW w:w="6976" w:type="dxa"/>
+            <w:tcBorders>
+              <w:top w:val="single" w:sz="4" w:space="0" w:color="8EA9DB"/>
+              <w:left w:val="single" w:sz="4" w:space="0" w:color="8EA9DB"/>
+              <w:bottom w:val="single" w:sz="4" w:space="0" w:color="8EA9DB"/>
+              <w:right w:val="nil"/>
+            </w:tcBorders>
+            <w:shd w:val="clear" w:color="auto" w:fill="auto"/>
+            <w:noWrap/>
+            <w:vAlign w:val="bottom"/>
+            <w:hideMark/>
+          </w:tcPr>
+          <w:p>
+            <w:pPr>
+              <w:tabs>
+                <w:tab w:val="clear" w:pos="5387"/>
+              </w:tabs>
+              <w:spacing w:line="240" w:lineRule="auto"/>
+              <w:rPr>
+                <w:rFonts w:ascii="Calibri" w:eastAsia="Times New Roman" w:hAnsi="Calibri" w:cs="Calibri"/>
+                <w:color w:val="000000"/>
+                <w:sz w:val="22"/>
+                <w:lang w:eastAsia="de-CH"/>
+              </w:rPr>
+            </w:pPr>
+            <w:proofErr w:type="spellStart"/>
+            <w:r>
+              <w:rPr>
+                <w:rFonts w:ascii="Calibri" w:eastAsia="Times New Roman" w:hAnsi="Calibri" w:cs="Calibri"/>
+                <w:color w:val="000000"/>
+                <w:sz w:val="22"/>
+                <w:lang w:eastAsia="de-CH"/>
+              </w:rPr>
+              <w:t>Storyboard_Medikamentenabgabe</w:t>
+            </w:r>
+            <w:proofErr w:type="spellEnd"/>
+            <w:r>
+              <w:rPr>
+                <w:rFonts w:ascii="Calibri" w:eastAsia="Times New Roman" w:hAnsi="Calibri" w:cs="Calibri"/>
+                <w:color w:val="000000"/>
+                <w:sz w:val="22"/>
+                <w:lang w:eastAsia="de-CH"/>
+              </w:rPr>
+              <w:t xml:space="preserve"> Plausibilisierung</w:t>
+            </w:r>
+          </w:p>
+        </w:tc>
+        <w:tc>
+          <w:tcPr>
+            <w:tcW w:w="2743" w:type="dxa"/>
+            <w:tcBorders>
+              <w:top w:val="single" w:sz="4" w:space="0" w:color="8EA9DB"/>
+              <w:left w:val="nil"/>
+              <w:bottom w:val="single" w:sz="4" w:space="0" w:color="8EA9DB"/>
+              <w:right w:val="single" w:sz="4" w:space="0" w:color="8EA9DB"/>
+            </w:tcBorders>
+            <w:shd w:val="clear" w:color="auto" w:fill="auto"/>
+            <w:noWrap/>
+            <w:vAlign w:val="bottom"/>
+            <w:hideMark/>
+          </w:tcPr>
+          <w:p>
+            <w:pPr>
+              <w:tabs>
+                <w:tab w:val="clear" w:pos="5387"/>
+              </w:tabs>
+              <w:spacing w:line="240" w:lineRule="auto"/>
+              <w:jc w:val="center"/>
+              <w:rPr>
+                <w:rFonts w:ascii="Calibri" w:eastAsia="Times New Roman" w:hAnsi="Calibri" w:cs="Calibri"/>
+                <w:color w:val="000000"/>
+                <w:sz w:val="22"/>
+                <w:lang w:eastAsia="de-CH"/>
+              </w:rPr>
+            </w:pPr>
+            <w:r>
+              <w:rPr>
+                <w:rFonts w:ascii="Calibri" w:eastAsia="Times New Roman" w:hAnsi="Calibri" w:cs="Calibri"/>
+                <w:color w:val="000000"/>
+                <w:sz w:val="22"/>
+                <w:lang w:eastAsia="de-CH"/>
+              </w:rPr>
+              <w:t>1</w:t>
+            </w:r>
+          </w:p>
+        </w:tc>
+      </w:tr>
+      <w:tr>
+        <w:trPr>
+          <w:trHeight w:val="269"/>
+        </w:trPr>
+        <w:tc>
+          <w:tcPr>
+            <w:tcW w:w="6976" w:type="dxa"/>
+            <w:tcBorders>
+              <w:top w:val="single" w:sz="4" w:space="0" w:color="8EA9DB"/>
+              <w:left w:val="single" w:sz="4" w:space="0" w:color="8EA9DB"/>
+              <w:bottom w:val="single" w:sz="4" w:space="0" w:color="8EA9DB"/>
+              <w:right w:val="nil"/>
+            </w:tcBorders>
+            <w:shd w:val="clear" w:color="D9E1F2" w:fill="D9E1F2"/>
+            <w:noWrap/>
+            <w:vAlign w:val="bottom"/>
+            <w:hideMark/>
+          </w:tcPr>
+          <w:p>
+            <w:pPr>
+              <w:tabs>
+                <w:tab w:val="clear" w:pos="5387"/>
+              </w:tabs>
+              <w:spacing w:line="240" w:lineRule="auto"/>
+              <w:rPr>
+                <w:rFonts w:ascii="Calibri" w:eastAsia="Times New Roman" w:hAnsi="Calibri" w:cs="Calibri"/>
+                <w:color w:val="000000"/>
+                <w:sz w:val="22"/>
+                <w:lang w:eastAsia="de-CH"/>
+              </w:rPr>
+            </w:pPr>
+            <w:proofErr w:type="spellStart"/>
+            <w:r>
+              <w:rPr>
+                <w:rFonts w:ascii="Calibri" w:eastAsia="Times New Roman" w:hAnsi="Calibri" w:cs="Calibri"/>
+                <w:color w:val="000000"/>
+                <w:sz w:val="22"/>
+                <w:lang w:eastAsia="de-CH"/>
+              </w:rPr>
+              <w:t>Storyboard_Strukturierter</w:t>
+            </w:r>
+            <w:proofErr w:type="spellEnd"/>
+            <w:r>
+              <w:rPr>
+                <w:rFonts w:ascii="Calibri" w:eastAsia="Times New Roman" w:hAnsi="Calibri" w:cs="Calibri"/>
+                <w:color w:val="000000"/>
+                <w:sz w:val="22"/>
+                <w:lang w:eastAsia="de-CH"/>
+              </w:rPr>
+              <w:t xml:space="preserve"> Termin</w:t>
+            </w:r>
+          </w:p>
+        </w:tc>
+        <w:tc>
+          <w:tcPr>
+            <w:tcW w:w="2743" w:type="dxa"/>
+            <w:tcBorders>
+              <w:top w:val="single" w:sz="4" w:space="0" w:color="8EA9DB"/>
+              <w:left w:val="nil"/>
+              <w:bottom w:val="single" w:sz="4" w:space="0" w:color="8EA9DB"/>
+              <w:right w:val="single" w:sz="4" w:space="0" w:color="8EA9DB"/>
+            </w:tcBorders>
+            <w:shd w:val="clear" w:color="D9E1F2" w:fill="D9E1F2"/>
+            <w:noWrap/>
+            <w:vAlign w:val="bottom"/>
+            <w:hideMark/>
+          </w:tcPr>
+          <w:p>
+            <w:pPr>
+              <w:tabs>
+                <w:tab w:val="clear" w:pos="5387"/>
+              </w:tabs>
+              <w:spacing w:line="240" w:lineRule="auto"/>
+              <w:jc w:val="center"/>
+              <w:rPr>
+                <w:rFonts w:ascii="Calibri" w:eastAsia="Times New Roman" w:hAnsi="Calibri" w:cs="Calibri"/>
+                <w:color w:val="000000"/>
+                <w:sz w:val="22"/>
+                <w:lang w:eastAsia="de-CH"/>
+              </w:rPr>
+            </w:pPr>
+            <w:r>
+              <w:rPr>
+                <w:rFonts w:ascii="Calibri" w:eastAsia="Times New Roman" w:hAnsi="Calibri" w:cs="Calibri"/>
+                <w:color w:val="000000"/>
+                <w:sz w:val="22"/>
+                <w:lang w:eastAsia="de-CH"/>
+              </w:rPr>
+              <w:t>5</w:t>
+            </w:r>
+          </w:p>
+        </w:tc>
+      </w:tr>
+      <w:tr>
+        <w:trPr>
+          <w:trHeight w:val="269"/>
+        </w:trPr>
+        <w:tc>
+          <w:tcPr>
+            <w:tcW w:w="6976" w:type="dxa"/>
+            <w:tcBorders>
+              <w:top w:val="single" w:sz="4" w:space="0" w:color="8EA9DB"/>
+              <w:left w:val="single" w:sz="4" w:space="0" w:color="8EA9DB"/>
+              <w:bottom w:val="single" w:sz="4" w:space="0" w:color="8EA9DB"/>
+              <w:right w:val="nil"/>
+            </w:tcBorders>
+            <w:shd w:val="clear" w:color="auto" w:fill="auto"/>
+            <w:noWrap/>
+            <w:vAlign w:val="bottom"/>
+            <w:hideMark/>
+          </w:tcPr>
+          <w:p>
+            <w:pPr>
+              <w:tabs>
+                <w:tab w:val="clear" w:pos="5387"/>
+              </w:tabs>
+              <w:spacing w:line="240" w:lineRule="auto"/>
+              <w:rPr>
+                <w:rFonts w:ascii="Calibri" w:eastAsia="Times New Roman" w:hAnsi="Calibri" w:cs="Calibri"/>
+                <w:color w:val="000000"/>
+                <w:sz w:val="22"/>
+                <w:lang w:eastAsia="de-CH"/>
+              </w:rPr>
+            </w:pPr>
+            <w:proofErr w:type="spellStart"/>
+            <w:r>
+              <w:rPr>
+                <w:rFonts w:ascii="Calibri" w:eastAsia="Times New Roman" w:hAnsi="Calibri" w:cs="Calibri"/>
+                <w:color w:val="000000"/>
+                <w:sz w:val="22"/>
+                <w:lang w:eastAsia="de-CH"/>
+              </w:rPr>
+              <w:t>Storyboard_Zwangseinweisung</w:t>
+            </w:r>
+            <w:proofErr w:type="spellEnd"/>
+            <w:r>
+              <w:rPr>
+                <w:rFonts w:ascii="Calibri" w:eastAsia="Times New Roman" w:hAnsi="Calibri" w:cs="Calibri"/>
+                <w:color w:val="000000"/>
+                <w:sz w:val="22"/>
+                <w:lang w:eastAsia="de-CH"/>
+              </w:rPr>
+              <w:t xml:space="preserve"> Templates</w:t>
+            </w:r>
+          </w:p>
+        </w:tc>
+        <w:tc>
+          <w:tcPr>
+            <w:tcW w:w="2743" w:type="dxa"/>
+            <w:tcBorders>
+              <w:top w:val="single" w:sz="4" w:space="0" w:color="8EA9DB"/>
+              <w:left w:val="nil"/>
+              <w:bottom w:val="single" w:sz="4" w:space="0" w:color="8EA9DB"/>
+              <w:right w:val="single" w:sz="4" w:space="0" w:color="8EA9DB"/>
+            </w:tcBorders>
+            <w:shd w:val="clear" w:color="auto" w:fill="auto"/>
+            <w:noWrap/>
+            <w:vAlign w:val="bottom"/>
+            <w:hideMark/>
+          </w:tcPr>
+          <w:p>
+            <w:pPr>
+              <w:tabs>
+                <w:tab w:val="clear" w:pos="5387"/>
+              </w:tabs>
+              <w:spacing w:line="240" w:lineRule="auto"/>
+              <w:jc w:val="center"/>
+              <w:rPr>
+                <w:rFonts w:ascii="Calibri" w:eastAsia="Times New Roman" w:hAnsi="Calibri" w:cs="Calibri"/>
+                <w:color w:val="000000"/>
+                <w:sz w:val="22"/>
+                <w:lang w:eastAsia="de-CH"/>
+              </w:rPr>
+            </w:pPr>
+            <w:r>
+              <w:rPr>
+                <w:rFonts w:ascii="Calibri" w:eastAsia="Times New Roman" w:hAnsi="Calibri" w:cs="Calibri"/>
+                <w:color w:val="000000"/>
+                <w:sz w:val="22"/>
+                <w:lang w:eastAsia="de-CH"/>
+              </w:rPr>
+              <w:t>2</w:t>
+            </w:r>
+          </w:p>
+        </w:tc>
+      </w:tr>
+    </w:tbl>
+    <w:p/>
+    <w:p>
+      <w:r>
+        <w:t>Insgesamt wurden 18 Stimmen abgegeben. Was auch so sein sollte denn jedes Gruppenmitglied, insgesamt sechs Personen haben drei Stimmen abgegeben, was 18 Stimmen ergibt.</w:t>
+      </w:r>
+    </w:p>
+    <w:p/>
+    <w:p>
+      <w:r>
+        <w:t xml:space="preserve">Die </w:t>
+      </w:r>
+      <w:r>
+        <w:t>Top</w:t>
+      </w:r>
+      <w:r>
+        <w:t xml:space="preserve"> drei Storyboards, wenn man nach der Höhe der Punktzahl geht, sind gemäss dieser Umfrage:</w:t>
+      </w:r>
+    </w:p>
+    <w:p>
+      <w:pPr>
+        <w:numPr>
+          <w:ilvl w:val="0"/>
+          <w:numId w:val="35"/>
+        </w:numPr>
+      </w:pPr>
+      <w:proofErr w:type="spellStart"/>
+      <w:r>
+        <w:t>Storyboard_Anbindung</w:t>
+      </w:r>
+      <w:proofErr w:type="spellEnd"/>
+      <w:r>
+        <w:t xml:space="preserve"> des EPD an das PMS</w:t>
+      </w:r>
+    </w:p>
+    <w:p>
+      <w:pPr>
+        <w:numPr>
+          <w:ilvl w:val="0"/>
+          <w:numId w:val="35"/>
+        </w:numPr>
+      </w:pPr>
+      <w:proofErr w:type="spellStart"/>
+      <w:r>
+        <w:t>Storyboard_Strukturierter</w:t>
+      </w:r>
+      <w:proofErr w:type="spellEnd"/>
+      <w:r>
+        <w:t xml:space="preserve"> Termin</w:t>
+      </w:r>
+    </w:p>
+    <w:p>
+      <w:pPr>
+        <w:numPr>
+          <w:ilvl w:val="0"/>
+          <w:numId w:val="35"/>
+        </w:numPr>
+      </w:pPr>
+      <w:proofErr w:type="spellStart"/>
+      <w:r>
+        <w:t>Storyboard_Anbindung</w:t>
+      </w:r>
+      <w:proofErr w:type="spellEnd"/>
+      <w:r>
+        <w:t xml:space="preserve"> </w:t>
+      </w:r>
+      <w:proofErr w:type="spellStart"/>
+      <w:r>
+        <w:t>HospINDEX</w:t>
+      </w:r>
+      <w:proofErr w:type="spellEnd"/>
+      <w:r>
+        <w:t xml:space="preserve"> ans PMS</w:t>
+      </w:r>
+    </w:p>
+    <w:p/>
+    <w:p>
+      <w:pPr>
+        <w:pStyle w:val="berschrift1"/>
+      </w:pPr>
+      <w:r>
+        <w:t>Top 3 Storyboards</w:t>
+      </w:r>
+    </w:p>
+    <w:p>
+      <w:pPr>
+        <w:pStyle w:val="berschrift2"/>
+      </w:pPr>
+      <w:r>
+        <w:t>Storyboard [</w:t>
+      </w:r>
+      <w:r>
+        <w:t>Anbindung EPD an das PMS</w:t>
+      </w:r>
+      <w:r>
+        <w:t>]</w:t>
+      </w:r>
+    </w:p>
+    <w:p>
+      <w:pPr>
+        <w:pStyle w:val="berschrift2"/>
+      </w:pPr>
+      <w:r>
+        <w:t>Storyboard [</w:t>
+      </w:r>
+      <w:r>
+        <w:t>Strukturierter Termin</w:t>
+      </w:r>
+      <w:r>
+        <w:t>]</w:t>
+      </w:r>
+    </w:p>
+    <w:p>
+      <w:pPr>
+        <w:pStyle w:val="berschrift2"/>
+      </w:pPr>
+      <w:r>
+        <w:t>Storyboard [</w:t>
+      </w:r>
+      <w:r>
+        <w:t xml:space="preserve">Anbindung </w:t>
+      </w:r>
+      <w:proofErr w:type="spellStart"/>
+      <w:r>
+        <w:t>HospINDEX</w:t>
+      </w:r>
+      <w:proofErr w:type="spellEnd"/>
+      <w:r>
+        <w:t xml:space="preserve"> ans PMS</w:t>
+      </w:r>
+      <w:r>
+        <w:t>]</w:t>
+      </w:r>
+    </w:p>
+    <w:p>
+      <w:pPr>
+        <w:pStyle w:val="berschrift1"/>
+      </w:pPr>
+      <w:r>
+        <w:t>UI Design «</w:t>
+      </w:r>
+      <w:proofErr w:type="spellStart"/>
+      <w:r>
+        <w:t>look</w:t>
+      </w:r>
+      <w:proofErr w:type="spellEnd"/>
+      <w:r>
+        <w:t xml:space="preserve"> and </w:t>
+      </w:r>
+      <w:proofErr w:type="spellStart"/>
+      <w:r>
+        <w:t>feel</w:t>
+      </w:r>
+      <w:proofErr w:type="spellEnd"/>
+      <w:r>
+        <w:t>»</w:t>
+      </w:r>
+    </w:p>
+    <w:p>
+      <w:pPr>
+        <w:pStyle w:val="berschrift2"/>
+      </w:pPr>
+      <w:r>
+        <w:t>Design [</w:t>
+      </w:r>
+      <w:r>
+        <w:t>Anbindung EPD an das PMS</w:t>
+      </w:r>
+      <w:r>
+        <w:t>]</w:t>
+      </w:r>
+    </w:p>
+    <w:p>
+      <w:pPr>
+        <w:pStyle w:val="berschrift2"/>
+      </w:pPr>
+      <w:r>
+        <w:t>Design [</w:t>
+      </w:r>
+      <w:r>
+        <w:t>Strukturierter Termin</w:t>
+      </w:r>
+      <w:r>
+        <w:t>]</w:t>
+      </w:r>
+    </w:p>
+    <w:p>
+      <w:pPr>
+        <w:pStyle w:val="berschrift2"/>
+      </w:pPr>
+      <w:r>
+        <w:t>Design [</w:t>
+      </w:r>
+      <w:r>
+        <w:t xml:space="preserve">Anbindung </w:t>
+      </w:r>
+      <w:proofErr w:type="spellStart"/>
+      <w:r>
+        <w:t>HospINDEX</w:t>
+      </w:r>
+      <w:proofErr w:type="spellEnd"/>
+      <w:r>
+        <w:t xml:space="preserve"> ans PMS</w:t>
+      </w:r>
+      <w:r>
+        <w:t>]</w:t>
+      </w:r>
+    </w:p>
+    <w:p/>
+    <w:p>
+      <w:pPr>
+        <w:pStyle w:val="berschrift1"/>
+      </w:pPr>
+      <w:r>
+        <w:lastRenderedPageBreak/>
+        <w:t xml:space="preserve">Final </w:t>
+      </w:r>
+      <w:proofErr w:type="spellStart"/>
+      <w:r>
+        <w:t>Prototypes</w:t>
+      </w:r>
+      <w:proofErr w:type="spellEnd"/>
+      <w:r>
+        <w:t xml:space="preserve"> mit </w:t>
+      </w:r>
+      <w:proofErr w:type="spellStart"/>
+      <w:r>
+        <w:t>short</w:t>
+      </w:r>
+      <w:proofErr w:type="spellEnd"/>
+      <w:r>
+        <w:t xml:space="preserve"> </w:t>
+      </w:r>
+      <w:proofErr w:type="spellStart"/>
+      <w:r>
+        <w:t>description</w:t>
+      </w:r>
+      <w:proofErr w:type="spellEnd"/>
+    </w:p>
+    <w:p>
+      <w:pPr>
+        <w:pStyle w:val="berschrift2"/>
+      </w:pPr>
+      <w:r>
+        <w:t>Prototyp [</w:t>
+      </w:r>
+      <w:r>
+        <w:t>Anbindung EPD an das PMS</w:t>
+      </w:r>
+      <w:r>
+        <w:t>]</w:t>
+      </w:r>
+    </w:p>
+    <w:p>
+      <w:pPr>
+        <w:pStyle w:val="berschrift2"/>
+      </w:pPr>
+      <w:r>
+        <w:t>Prototyp [</w:t>
+      </w:r>
+      <w:r>
+        <w:t>Strukturierter Termin</w:t>
+      </w:r>
+      <w:r>
+        <w:t>]</w:t>
+      </w:r>
+    </w:p>
+    <w:p>
+      <w:pPr>
+        <w:pStyle w:val="berschrift2"/>
+      </w:pPr>
+      <w:r>
+        <w:t>Prototyp [</w:t>
+      </w:r>
+      <w:r>
+        <w:t xml:space="preserve">Anbindung </w:t>
+      </w:r>
+      <w:proofErr w:type="spellStart"/>
+      <w:r>
+        <w:t>HospINDEX</w:t>
+      </w:r>
+      <w:proofErr w:type="spellEnd"/>
+      <w:r>
+        <w:t xml:space="preserve"> ans PMS</w:t>
+      </w:r>
+      <w:r>
+        <w:t>]</w:t>
       </w:r>
     </w:p>
     <w:p/>
@@ -1124,6 +4205,119 @@
     </w:lvl>
   </w:abstractNum>
   <w:abstractNum w:abstractNumId="8" w15:restartNumberingAfterBreak="0">
+    <w:nsid w:val="053D1A22"/>
+    <w:multiLevelType w:val="hybridMultilevel"/>
+    <w:tmpl w:val="7BC6BFAE"/>
+    <w:lvl w:ilvl="0" w:tplc="08070001">
+      <w:start w:val="1"/>
+      <w:numFmt w:val="bullet"/>
+      <w:lvlText w:val=""/>
+      <w:lvlJc w:val="left"/>
+      <w:pPr>
+        <w:ind w:left="720" w:hanging="360"/>
+      </w:pPr>
+      <w:rPr>
+        <w:rFonts w:ascii="Symbol" w:hAnsi="Symbol" w:hint="default"/>
+      </w:rPr>
+    </w:lvl>
+    <w:lvl w:ilvl="1" w:tplc="08070003" w:tentative="1">
+      <w:start w:val="1"/>
+      <w:numFmt w:val="bullet"/>
+      <w:lvlText w:val="o"/>
+      <w:lvlJc w:val="left"/>
+      <w:pPr>
+        <w:ind w:left="1440" w:hanging="360"/>
+      </w:pPr>
+      <w:rPr>
+        <w:rFonts w:ascii="Courier New" w:hAnsi="Courier New" w:cs="Courier New" w:hint="default"/>
+      </w:rPr>
+    </w:lvl>
+    <w:lvl w:ilvl="2" w:tplc="08070005" w:tentative="1">
+      <w:start w:val="1"/>
+      <w:numFmt w:val="bullet"/>
+      <w:lvlText w:val=""/>
+      <w:lvlJc w:val="left"/>
+      <w:pPr>
+        <w:ind w:left="2160" w:hanging="360"/>
+      </w:pPr>
+      <w:rPr>
+        <w:rFonts w:ascii="Wingdings" w:hAnsi="Wingdings" w:hint="default"/>
+      </w:rPr>
+    </w:lvl>
+    <w:lvl w:ilvl="3" w:tplc="08070001" w:tentative="1">
+      <w:start w:val="1"/>
+      <w:numFmt w:val="bullet"/>
+      <w:lvlText w:val=""/>
+      <w:lvlJc w:val="left"/>
+      <w:pPr>
+        <w:ind w:left="2880" w:hanging="360"/>
+      </w:pPr>
+      <w:rPr>
+        <w:rFonts w:ascii="Symbol" w:hAnsi="Symbol" w:hint="default"/>
+      </w:rPr>
+    </w:lvl>
+    <w:lvl w:ilvl="4" w:tplc="08070003" w:tentative="1">
+      <w:start w:val="1"/>
+      <w:numFmt w:val="bullet"/>
+      <w:lvlText w:val="o"/>
+      <w:lvlJc w:val="left"/>
+      <w:pPr>
+        <w:ind w:left="3600" w:hanging="360"/>
+      </w:pPr>
+      <w:rPr>
+        <w:rFonts w:ascii="Courier New" w:hAnsi="Courier New" w:cs="Courier New" w:hint="default"/>
+      </w:rPr>
+    </w:lvl>
+    <w:lvl w:ilvl="5" w:tplc="08070005" w:tentative="1">
+      <w:start w:val="1"/>
+      <w:numFmt w:val="bullet"/>
+      <w:lvlText w:val=""/>
+      <w:lvlJc w:val="left"/>
+      <w:pPr>
+        <w:ind w:left="4320" w:hanging="360"/>
+      </w:pPr>
+      <w:rPr>
+        <w:rFonts w:ascii="Wingdings" w:hAnsi="Wingdings" w:hint="default"/>
+      </w:rPr>
+    </w:lvl>
+    <w:lvl w:ilvl="6" w:tplc="08070001" w:tentative="1">
+      <w:start w:val="1"/>
+      <w:numFmt w:val="bullet"/>
+      <w:lvlText w:val=""/>
+      <w:lvlJc w:val="left"/>
+      <w:pPr>
+        <w:ind w:left="5040" w:hanging="360"/>
+      </w:pPr>
+      <w:rPr>
+        <w:rFonts w:ascii="Symbol" w:hAnsi="Symbol" w:hint="default"/>
+      </w:rPr>
+    </w:lvl>
+    <w:lvl w:ilvl="7" w:tplc="08070003" w:tentative="1">
+      <w:start w:val="1"/>
+      <w:numFmt w:val="bullet"/>
+      <w:lvlText w:val="o"/>
+      <w:lvlJc w:val="left"/>
+      <w:pPr>
+        <w:ind w:left="5760" w:hanging="360"/>
+      </w:pPr>
+      <w:rPr>
+        <w:rFonts w:ascii="Courier New" w:hAnsi="Courier New" w:cs="Courier New" w:hint="default"/>
+      </w:rPr>
+    </w:lvl>
+    <w:lvl w:ilvl="8" w:tplc="08070005" w:tentative="1">
+      <w:start w:val="1"/>
+      <w:numFmt w:val="bullet"/>
+      <w:lvlText w:val=""/>
+      <w:lvlJc w:val="left"/>
+      <w:pPr>
+        <w:ind w:left="6480" w:hanging="360"/>
+      </w:pPr>
+      <w:rPr>
+        <w:rFonts w:ascii="Wingdings" w:hAnsi="Wingdings" w:hint="default"/>
+      </w:rPr>
+    </w:lvl>
+  </w:abstractNum>
+  <w:abstractNum w:abstractNumId="9" w15:restartNumberingAfterBreak="0">
     <w:nsid w:val="115E7592"/>
     <w:multiLevelType w:val="hybridMultilevel"/>
     <w:tmpl w:val="57F85158"/>
@@ -1236,7 +4430,7 @@
       </w:rPr>
     </w:lvl>
   </w:abstractNum>
-  <w:abstractNum w:abstractNumId="9" w15:restartNumberingAfterBreak="0">
+  <w:abstractNum w:abstractNumId="10" w15:restartNumberingAfterBreak="0">
     <w:nsid w:val="137B0DAB"/>
     <w:multiLevelType w:val="hybridMultilevel"/>
     <w:tmpl w:val="3146CF26"/>
@@ -1349,7 +4543,7 @@
       </w:rPr>
     </w:lvl>
   </w:abstractNum>
-  <w:abstractNum w:abstractNumId="10" w15:restartNumberingAfterBreak="0">
+  <w:abstractNum w:abstractNumId="11" w15:restartNumberingAfterBreak="0">
     <w:nsid w:val="1846622D"/>
     <w:multiLevelType w:val="hybridMultilevel"/>
     <w:tmpl w:val="5D46D272"/>
@@ -1462,7 +4656,7 @@
       </w:rPr>
     </w:lvl>
   </w:abstractNum>
-  <w:abstractNum w:abstractNumId="11" w15:restartNumberingAfterBreak="0">
+  <w:abstractNum w:abstractNumId="12" w15:restartNumberingAfterBreak="0">
     <w:nsid w:val="1931283F"/>
     <w:multiLevelType w:val="hybridMultilevel"/>
     <w:tmpl w:val="63728CD2"/>
@@ -1575,7 +4769,7 @@
       </w:rPr>
     </w:lvl>
   </w:abstractNum>
-  <w:abstractNum w:abstractNumId="12" w15:restartNumberingAfterBreak="0">
+  <w:abstractNum w:abstractNumId="13" w15:restartNumberingAfterBreak="0">
     <w:nsid w:val="1C395A4C"/>
     <w:multiLevelType w:val="hybridMultilevel"/>
     <w:tmpl w:val="CE1E1260"/>
@@ -1688,7 +4882,7 @@
       </w:rPr>
     </w:lvl>
   </w:abstractNum>
-  <w:abstractNum w:abstractNumId="13" w15:restartNumberingAfterBreak="0">
+  <w:abstractNum w:abstractNumId="14" w15:restartNumberingAfterBreak="0">
     <w:nsid w:val="27A80646"/>
     <w:multiLevelType w:val="multilevel"/>
     <w:tmpl w:val="74623C70"/>
@@ -1826,7 +5020,7 @@
       </w:rPr>
     </w:lvl>
   </w:abstractNum>
-  <w:abstractNum w:abstractNumId="14" w15:restartNumberingAfterBreak="0">
+  <w:abstractNum w:abstractNumId="15" w15:restartNumberingAfterBreak="0">
     <w:nsid w:val="39C62BFE"/>
     <w:multiLevelType w:val="hybridMultilevel"/>
     <w:tmpl w:val="C2ACCC6E"/>
@@ -1939,7 +5133,7 @@
       </w:rPr>
     </w:lvl>
   </w:abstractNum>
-  <w:abstractNum w:abstractNumId="15" w15:restartNumberingAfterBreak="0">
+  <w:abstractNum w:abstractNumId="16" w15:restartNumberingAfterBreak="0">
     <w:nsid w:val="3C3F7338"/>
     <w:multiLevelType w:val="multilevel"/>
     <w:tmpl w:val="7682CBCE"/>
@@ -2076,7 +5270,7 @@
       </w:rPr>
     </w:lvl>
   </w:abstractNum>
-  <w:abstractNum w:abstractNumId="16" w15:restartNumberingAfterBreak="0">
+  <w:abstractNum w:abstractNumId="17" w15:restartNumberingAfterBreak="0">
     <w:nsid w:val="3EC54135"/>
     <w:multiLevelType w:val="hybridMultilevel"/>
     <w:tmpl w:val="88FE114A"/>
@@ -2189,7 +5383,7 @@
       </w:rPr>
     </w:lvl>
   </w:abstractNum>
-  <w:abstractNum w:abstractNumId="17" w15:restartNumberingAfterBreak="0">
+  <w:abstractNum w:abstractNumId="18" w15:restartNumberingAfterBreak="0">
     <w:nsid w:val="40B4713E"/>
     <w:multiLevelType w:val="hybridMultilevel"/>
     <w:tmpl w:val="38268B42"/>
@@ -2302,7 +5496,120 @@
       </w:rPr>
     </w:lvl>
   </w:abstractNum>
-  <w:abstractNum w:abstractNumId="18" w15:restartNumberingAfterBreak="0">
+  <w:abstractNum w:abstractNumId="19" w15:restartNumberingAfterBreak="0">
+    <w:nsid w:val="41C272DD"/>
+    <w:multiLevelType w:val="hybridMultilevel"/>
+    <w:tmpl w:val="B4104E80"/>
+    <w:lvl w:ilvl="0" w:tplc="08070001">
+      <w:start w:val="1"/>
+      <w:numFmt w:val="bullet"/>
+      <w:lvlText w:val=""/>
+      <w:lvlJc w:val="left"/>
+      <w:pPr>
+        <w:ind w:left="720" w:hanging="360"/>
+      </w:pPr>
+      <w:rPr>
+        <w:rFonts w:ascii="Symbol" w:hAnsi="Symbol" w:hint="default"/>
+      </w:rPr>
+    </w:lvl>
+    <w:lvl w:ilvl="1" w:tplc="08070003" w:tentative="1">
+      <w:start w:val="1"/>
+      <w:numFmt w:val="bullet"/>
+      <w:lvlText w:val="o"/>
+      <w:lvlJc w:val="left"/>
+      <w:pPr>
+        <w:ind w:left="1440" w:hanging="360"/>
+      </w:pPr>
+      <w:rPr>
+        <w:rFonts w:ascii="Courier New" w:hAnsi="Courier New" w:cs="Courier New" w:hint="default"/>
+      </w:rPr>
+    </w:lvl>
+    <w:lvl w:ilvl="2" w:tplc="08070005" w:tentative="1">
+      <w:start w:val="1"/>
+      <w:numFmt w:val="bullet"/>
+      <w:lvlText w:val=""/>
+      <w:lvlJc w:val="left"/>
+      <w:pPr>
+        <w:ind w:left="2160" w:hanging="360"/>
+      </w:pPr>
+      <w:rPr>
+        <w:rFonts w:ascii="Wingdings" w:hAnsi="Wingdings" w:hint="default"/>
+      </w:rPr>
+    </w:lvl>
+    <w:lvl w:ilvl="3" w:tplc="08070001" w:tentative="1">
+      <w:start w:val="1"/>
+      <w:numFmt w:val="bullet"/>
+      <w:lvlText w:val=""/>
+      <w:lvlJc w:val="left"/>
+      <w:pPr>
+        <w:ind w:left="2880" w:hanging="360"/>
+      </w:pPr>
+      <w:rPr>
+        <w:rFonts w:ascii="Symbol" w:hAnsi="Symbol" w:hint="default"/>
+      </w:rPr>
+    </w:lvl>
+    <w:lvl w:ilvl="4" w:tplc="08070003" w:tentative="1">
+      <w:start w:val="1"/>
+      <w:numFmt w:val="bullet"/>
+      <w:lvlText w:val="o"/>
+      <w:lvlJc w:val="left"/>
+      <w:pPr>
+        <w:ind w:left="3600" w:hanging="360"/>
+      </w:pPr>
+      <w:rPr>
+        <w:rFonts w:ascii="Courier New" w:hAnsi="Courier New" w:cs="Courier New" w:hint="default"/>
+      </w:rPr>
+    </w:lvl>
+    <w:lvl w:ilvl="5" w:tplc="08070005" w:tentative="1">
+      <w:start w:val="1"/>
+      <w:numFmt w:val="bullet"/>
+      <w:lvlText w:val=""/>
+      <w:lvlJc w:val="left"/>
+      <w:pPr>
+        <w:ind w:left="4320" w:hanging="360"/>
+      </w:pPr>
+      <w:rPr>
+        <w:rFonts w:ascii="Wingdings" w:hAnsi="Wingdings" w:hint="default"/>
+      </w:rPr>
+    </w:lvl>
+    <w:lvl w:ilvl="6" w:tplc="08070001" w:tentative="1">
+      <w:start w:val="1"/>
+      <w:numFmt w:val="bullet"/>
+      <w:lvlText w:val=""/>
+      <w:lvlJc w:val="left"/>
+      <w:pPr>
+        <w:ind w:left="5040" w:hanging="360"/>
+      </w:pPr>
+      <w:rPr>
+        <w:rFonts w:ascii="Symbol" w:hAnsi="Symbol" w:hint="default"/>
+      </w:rPr>
+    </w:lvl>
+    <w:lvl w:ilvl="7" w:tplc="08070003" w:tentative="1">
+      <w:start w:val="1"/>
+      <w:numFmt w:val="bullet"/>
+      <w:lvlText w:val="o"/>
+      <w:lvlJc w:val="left"/>
+      <w:pPr>
+        <w:ind w:left="5760" w:hanging="360"/>
+      </w:pPr>
+      <w:rPr>
+        <w:rFonts w:ascii="Courier New" w:hAnsi="Courier New" w:cs="Courier New" w:hint="default"/>
+      </w:rPr>
+    </w:lvl>
+    <w:lvl w:ilvl="8" w:tplc="08070005" w:tentative="1">
+      <w:start w:val="1"/>
+      <w:numFmt w:val="bullet"/>
+      <w:lvlText w:val=""/>
+      <w:lvlJc w:val="left"/>
+      <w:pPr>
+        <w:ind w:left="6480" w:hanging="360"/>
+      </w:pPr>
+      <w:rPr>
+        <w:rFonts w:ascii="Wingdings" w:hAnsi="Wingdings" w:hint="default"/>
+      </w:rPr>
+    </w:lvl>
+  </w:abstractNum>
+  <w:abstractNum w:abstractNumId="20" w15:restartNumberingAfterBreak="0">
     <w:nsid w:val="420029FC"/>
     <w:multiLevelType w:val="hybridMultilevel"/>
     <w:tmpl w:val="C2C6B54C"/>
@@ -2415,7 +5722,7 @@
       </w:rPr>
     </w:lvl>
   </w:abstractNum>
-  <w:abstractNum w:abstractNumId="19" w15:restartNumberingAfterBreak="0">
+  <w:abstractNum w:abstractNumId="21" w15:restartNumberingAfterBreak="0">
     <w:nsid w:val="42062BD8"/>
     <w:multiLevelType w:val="hybridMultilevel"/>
     <w:tmpl w:val="4BD0BD56"/>
@@ -2528,7 +5835,93 @@
       </w:rPr>
     </w:lvl>
   </w:abstractNum>
-  <w:abstractNum w:abstractNumId="20" w15:restartNumberingAfterBreak="0">
+  <w:abstractNum w:abstractNumId="22" w15:restartNumberingAfterBreak="0">
+    <w:nsid w:val="47A120E0"/>
+    <w:multiLevelType w:val="hybridMultilevel"/>
+    <w:tmpl w:val="D010AF1E"/>
+    <w:lvl w:ilvl="0" w:tplc="0807000F">
+      <w:start w:val="1"/>
+      <w:numFmt w:val="decimal"/>
+      <w:lvlText w:val="%1."/>
+      <w:lvlJc w:val="left"/>
+      <w:pPr>
+        <w:ind w:left="720" w:hanging="360"/>
+      </w:pPr>
+    </w:lvl>
+    <w:lvl w:ilvl="1" w:tplc="08070019" w:tentative="1">
+      <w:start w:val="1"/>
+      <w:numFmt w:val="lowerLetter"/>
+      <w:lvlText w:val="%2."/>
+      <w:lvlJc w:val="left"/>
+      <w:pPr>
+        <w:ind w:left="1440" w:hanging="360"/>
+      </w:pPr>
+    </w:lvl>
+    <w:lvl w:ilvl="2" w:tplc="0807001B" w:tentative="1">
+      <w:start w:val="1"/>
+      <w:numFmt w:val="lowerRoman"/>
+      <w:lvlText w:val="%3."/>
+      <w:lvlJc w:val="right"/>
+      <w:pPr>
+        <w:ind w:left="2160" w:hanging="180"/>
+      </w:pPr>
+    </w:lvl>
+    <w:lvl w:ilvl="3" w:tplc="0807000F" w:tentative="1">
+      <w:start w:val="1"/>
+      <w:numFmt w:val="decimal"/>
+      <w:lvlText w:val="%4."/>
+      <w:lvlJc w:val="left"/>
+      <w:pPr>
+        <w:ind w:left="2880" w:hanging="360"/>
+      </w:pPr>
+    </w:lvl>
+    <w:lvl w:ilvl="4" w:tplc="08070019" w:tentative="1">
+      <w:start w:val="1"/>
+      <w:numFmt w:val="lowerLetter"/>
+      <w:lvlText w:val="%5."/>
+      <w:lvlJc w:val="left"/>
+      <w:pPr>
+        <w:ind w:left="3600" w:hanging="360"/>
+      </w:pPr>
+    </w:lvl>
+    <w:lvl w:ilvl="5" w:tplc="0807001B" w:tentative="1">
+      <w:start w:val="1"/>
+      <w:numFmt w:val="lowerRoman"/>
+      <w:lvlText w:val="%6."/>
+      <w:lvlJc w:val="right"/>
+      <w:pPr>
+        <w:ind w:left="4320" w:hanging="180"/>
+      </w:pPr>
+    </w:lvl>
+    <w:lvl w:ilvl="6" w:tplc="0807000F" w:tentative="1">
+      <w:start w:val="1"/>
+      <w:numFmt w:val="decimal"/>
+      <w:lvlText w:val="%7."/>
+      <w:lvlJc w:val="left"/>
+      <w:pPr>
+        <w:ind w:left="5040" w:hanging="360"/>
+      </w:pPr>
+    </w:lvl>
+    <w:lvl w:ilvl="7" w:tplc="08070019" w:tentative="1">
+      <w:start w:val="1"/>
+      <w:numFmt w:val="lowerLetter"/>
+      <w:lvlText w:val="%8."/>
+      <w:lvlJc w:val="left"/>
+      <w:pPr>
+        <w:ind w:left="5760" w:hanging="360"/>
+      </w:pPr>
+    </w:lvl>
+    <w:lvl w:ilvl="8" w:tplc="0807001B" w:tentative="1">
+      <w:start w:val="1"/>
+      <w:numFmt w:val="lowerRoman"/>
+      <w:lvlText w:val="%9."/>
+      <w:lvlJc w:val="right"/>
+      <w:pPr>
+        <w:ind w:left="6480" w:hanging="180"/>
+      </w:pPr>
+    </w:lvl>
+  </w:abstractNum>
+  <w:abstractNum w:abstractNumId="23" w15:restartNumberingAfterBreak="0">
     <w:nsid w:val="47D31EFB"/>
     <w:multiLevelType w:val="hybridMultilevel"/>
     <w:tmpl w:val="898AD7EA"/>
@@ -2641,7 +6034,7 @@
       </w:rPr>
     </w:lvl>
   </w:abstractNum>
-  <w:abstractNum w:abstractNumId="21" w15:restartNumberingAfterBreak="0">
+  <w:abstractNum w:abstractNumId="24" w15:restartNumberingAfterBreak="0">
     <w:nsid w:val="48A76B89"/>
     <w:multiLevelType w:val="hybridMultilevel"/>
     <w:tmpl w:val="98EABD70"/>
@@ -2754,7 +6147,93 @@
       </w:rPr>
     </w:lvl>
   </w:abstractNum>
-  <w:abstractNum w:abstractNumId="22" w15:restartNumberingAfterBreak="0">
+  <w:abstractNum w:abstractNumId="25" w15:restartNumberingAfterBreak="0">
+    <w:nsid w:val="492D1647"/>
+    <w:multiLevelType w:val="hybridMultilevel"/>
+    <w:tmpl w:val="B35E8920"/>
+    <w:lvl w:ilvl="0" w:tplc="0807000F">
+      <w:start w:val="1"/>
+      <w:numFmt w:val="decimal"/>
+      <w:lvlText w:val="%1."/>
+      <w:lvlJc w:val="left"/>
+      <w:pPr>
+        <w:ind w:left="720" w:hanging="360"/>
+      </w:pPr>
+    </w:lvl>
+    <w:lvl w:ilvl="1" w:tplc="08070019" w:tentative="1">
+      <w:start w:val="1"/>
+      <w:numFmt w:val="lowerLetter"/>
+      <w:lvlText w:val="%2."/>
+      <w:lvlJc w:val="left"/>
+      <w:pPr>
+        <w:ind w:left="1440" w:hanging="360"/>
+      </w:pPr>
+    </w:lvl>
+    <w:lvl w:ilvl="2" w:tplc="0807001B" w:tentative="1">
+      <w:start w:val="1"/>
+      <w:numFmt w:val="lowerRoman"/>
+      <w:lvlText w:val="%3."/>
+      <w:lvlJc w:val="right"/>
+      <w:pPr>
+        <w:ind w:left="2160" w:hanging="180"/>
+      </w:pPr>
+    </w:lvl>
+    <w:lvl w:ilvl="3" w:tplc="0807000F" w:tentative="1">
+      <w:start w:val="1"/>
+      <w:numFmt w:val="decimal"/>
+      <w:lvlText w:val="%4."/>
+      <w:lvlJc w:val="left"/>
+      <w:pPr>
+        <w:ind w:left="2880" w:hanging="360"/>
+      </w:pPr>
+    </w:lvl>
+    <w:lvl w:ilvl="4" w:tplc="08070019" w:tentative="1">
+      <w:start w:val="1"/>
+      <w:numFmt w:val="lowerLetter"/>
+      <w:lvlText w:val="%5."/>
+      <w:lvlJc w:val="left"/>
+      <w:pPr>
+        <w:ind w:left="3600" w:hanging="360"/>
+      </w:pPr>
+    </w:lvl>
+    <w:lvl w:ilvl="5" w:tplc="0807001B" w:tentative="1">
+      <w:start w:val="1"/>
+      <w:numFmt w:val="lowerRoman"/>
+      <w:lvlText w:val="%6."/>
+      <w:lvlJc w:val="right"/>
+      <w:pPr>
+        <w:ind w:left="4320" w:hanging="180"/>
+      </w:pPr>
+    </w:lvl>
+    <w:lvl w:ilvl="6" w:tplc="0807000F" w:tentative="1">
+      <w:start w:val="1"/>
+      <w:numFmt w:val="decimal"/>
+      <w:lvlText w:val="%7."/>
+      <w:lvlJc w:val="left"/>
+      <w:pPr>
+        <w:ind w:left="5040" w:hanging="360"/>
+      </w:pPr>
+    </w:lvl>
+    <w:lvl w:ilvl="7" w:tplc="08070019" w:tentative="1">
+      <w:start w:val="1"/>
+      <w:numFmt w:val="lowerLetter"/>
+      <w:lvlText w:val="%8."/>
+      <w:lvlJc w:val="left"/>
+      <w:pPr>
+        <w:ind w:left="5760" w:hanging="360"/>
+      </w:pPr>
+    </w:lvl>
+    <w:lvl w:ilvl="8" w:tplc="0807001B" w:tentative="1">
+      <w:start w:val="1"/>
+      <w:numFmt w:val="lowerRoman"/>
+      <w:lvlText w:val="%9."/>
+      <w:lvlJc w:val="right"/>
+      <w:pPr>
+        <w:ind w:left="6480" w:hanging="180"/>
+      </w:pPr>
+    </w:lvl>
+  </w:abstractNum>
+  <w:abstractNum w:abstractNumId="26" w15:restartNumberingAfterBreak="0">
     <w:nsid w:val="505764DD"/>
     <w:multiLevelType w:val="hybridMultilevel"/>
     <w:tmpl w:val="909AF63C"/>
@@ -2867,7 +6346,7 @@
       </w:rPr>
     </w:lvl>
   </w:abstractNum>
-  <w:abstractNum w:abstractNumId="23" w15:restartNumberingAfterBreak="0">
+  <w:abstractNum w:abstractNumId="27" w15:restartNumberingAfterBreak="0">
     <w:nsid w:val="50B5630A"/>
     <w:multiLevelType w:val="hybridMultilevel"/>
     <w:tmpl w:val="6FB847B2"/>
@@ -2980,7 +6459,120 @@
       </w:rPr>
     </w:lvl>
   </w:abstractNum>
-  <w:abstractNum w:abstractNumId="24" w15:restartNumberingAfterBreak="0">
+  <w:abstractNum w:abstractNumId="28" w15:restartNumberingAfterBreak="0">
+    <w:nsid w:val="5BB870B0"/>
+    <w:multiLevelType w:val="hybridMultilevel"/>
+    <w:tmpl w:val="AF225EE6"/>
+    <w:lvl w:ilvl="0" w:tplc="08070001">
+      <w:start w:val="1"/>
+      <w:numFmt w:val="bullet"/>
+      <w:lvlText w:val=""/>
+      <w:lvlJc w:val="left"/>
+      <w:pPr>
+        <w:ind w:left="720" w:hanging="360"/>
+      </w:pPr>
+      <w:rPr>
+        <w:rFonts w:ascii="Symbol" w:hAnsi="Symbol" w:hint="default"/>
+      </w:rPr>
+    </w:lvl>
+    <w:lvl w:ilvl="1" w:tplc="08070003" w:tentative="1">
+      <w:start w:val="1"/>
+      <w:numFmt w:val="bullet"/>
+      <w:lvlText w:val="o"/>
+      <w:lvlJc w:val="left"/>
+      <w:pPr>
+        <w:ind w:left="1440" w:hanging="360"/>
+      </w:pPr>
+      <w:rPr>
+        <w:rFonts w:ascii="Courier New" w:hAnsi="Courier New" w:cs="Courier New" w:hint="default"/>
+      </w:rPr>
+    </w:lvl>
+    <w:lvl w:ilvl="2" w:tplc="08070005" w:tentative="1">
+      <w:start w:val="1"/>
+      <w:numFmt w:val="bullet"/>
+      <w:lvlText w:val=""/>
+      <w:lvlJc w:val="left"/>
+      <w:pPr>
+        <w:ind w:left="2160" w:hanging="360"/>
+      </w:pPr>
+      <w:rPr>
+        <w:rFonts w:ascii="Wingdings" w:hAnsi="Wingdings" w:hint="default"/>
+      </w:rPr>
+    </w:lvl>
+    <w:lvl w:ilvl="3" w:tplc="08070001" w:tentative="1">
+      <w:start w:val="1"/>
+      <w:numFmt w:val="bullet"/>
+      <w:lvlText w:val=""/>
+      <w:lvlJc w:val="left"/>
+      <w:pPr>
+        <w:ind w:left="2880" w:hanging="360"/>
+      </w:pPr>
+      <w:rPr>
+        <w:rFonts w:ascii="Symbol" w:hAnsi="Symbol" w:hint="default"/>
+      </w:rPr>
+    </w:lvl>
+    <w:lvl w:ilvl="4" w:tplc="08070003" w:tentative="1">
+      <w:start w:val="1"/>
+      <w:numFmt w:val="bullet"/>
+      <w:lvlText w:val="o"/>
+      <w:lvlJc w:val="left"/>
+      <w:pPr>
+        <w:ind w:left="3600" w:hanging="360"/>
+      </w:pPr>
+      <w:rPr>
+        <w:rFonts w:ascii="Courier New" w:hAnsi="Courier New" w:cs="Courier New" w:hint="default"/>
+      </w:rPr>
+    </w:lvl>
+    <w:lvl w:ilvl="5" w:tplc="08070005" w:tentative="1">
+      <w:start w:val="1"/>
+      <w:numFmt w:val="bullet"/>
+      <w:lvlText w:val=""/>
+      <w:lvlJc w:val="left"/>
+      <w:pPr>
+        <w:ind w:left="4320" w:hanging="360"/>
+      </w:pPr>
+      <w:rPr>
+        <w:rFonts w:ascii="Wingdings" w:hAnsi="Wingdings" w:hint="default"/>
+      </w:rPr>
+    </w:lvl>
+    <w:lvl w:ilvl="6" w:tplc="08070001" w:tentative="1">
+      <w:start w:val="1"/>
+      <w:numFmt w:val="bullet"/>
+      <w:lvlText w:val=""/>
+      <w:lvlJc w:val="left"/>
+      <w:pPr>
+        <w:ind w:left="5040" w:hanging="360"/>
+      </w:pPr>
+      <w:rPr>
+        <w:rFonts w:ascii="Symbol" w:hAnsi="Symbol" w:hint="default"/>
+      </w:rPr>
+    </w:lvl>
+    <w:lvl w:ilvl="7" w:tplc="08070003" w:tentative="1">
+      <w:start w:val="1"/>
+      <w:numFmt w:val="bullet"/>
+      <w:lvlText w:val="o"/>
+      <w:lvlJc w:val="left"/>
+      <w:pPr>
+        <w:ind w:left="5760" w:hanging="360"/>
+      </w:pPr>
+      <w:rPr>
+        <w:rFonts w:ascii="Courier New" w:hAnsi="Courier New" w:cs="Courier New" w:hint="default"/>
+      </w:rPr>
+    </w:lvl>
+    <w:lvl w:ilvl="8" w:tplc="08070005" w:tentative="1">
+      <w:start w:val="1"/>
+      <w:numFmt w:val="bullet"/>
+      <w:lvlText w:val=""/>
+      <w:lvlJc w:val="left"/>
+      <w:pPr>
+        <w:ind w:left="6480" w:hanging="360"/>
+      </w:pPr>
+      <w:rPr>
+        <w:rFonts w:ascii="Wingdings" w:hAnsi="Wingdings" w:hint="default"/>
+      </w:rPr>
+    </w:lvl>
+  </w:abstractNum>
+  <w:abstractNum w:abstractNumId="29" w15:restartNumberingAfterBreak="0">
     <w:nsid w:val="5FA21E24"/>
     <w:multiLevelType w:val="hybridMultilevel"/>
     <w:tmpl w:val="93FEDB46"/>
@@ -3093,7 +6685,7 @@
       </w:rPr>
     </w:lvl>
   </w:abstractNum>
-  <w:abstractNum w:abstractNumId="25" w15:restartNumberingAfterBreak="0">
+  <w:abstractNum w:abstractNumId="30" w15:restartNumberingAfterBreak="0">
     <w:nsid w:val="67C41E59"/>
     <w:multiLevelType w:val="hybridMultilevel"/>
     <w:tmpl w:val="FAA8BC00"/>
@@ -3206,7 +6798,7 @@
       </w:rPr>
     </w:lvl>
   </w:abstractNum>
-  <w:abstractNum w:abstractNumId="26" w15:restartNumberingAfterBreak="0">
+  <w:abstractNum w:abstractNumId="31" w15:restartNumberingAfterBreak="0">
     <w:nsid w:val="6F4319E1"/>
     <w:multiLevelType w:val="hybridMultilevel"/>
     <w:tmpl w:val="1C1A8F2E"/>
@@ -3319,7 +6911,7 @@
       </w:rPr>
     </w:lvl>
   </w:abstractNum>
-  <w:abstractNum w:abstractNumId="27" w15:restartNumberingAfterBreak="0">
+  <w:abstractNum w:abstractNumId="32" w15:restartNumberingAfterBreak="0">
     <w:nsid w:val="72E92686"/>
     <w:multiLevelType w:val="hybridMultilevel"/>
     <w:tmpl w:val="172AEE40"/>
@@ -3432,7 +7024,7 @@
       </w:rPr>
     </w:lvl>
   </w:abstractNum>
-  <w:abstractNum w:abstractNumId="28" w15:restartNumberingAfterBreak="0">
+  <w:abstractNum w:abstractNumId="33" w15:restartNumberingAfterBreak="0">
     <w:nsid w:val="768B0054"/>
     <w:multiLevelType w:val="hybridMultilevel"/>
     <w:tmpl w:val="734A6BDA"/>
@@ -3545,7 +7137,7 @@
       </w:rPr>
     </w:lvl>
   </w:abstractNum>
-  <w:abstractNum w:abstractNumId="29" w15:restartNumberingAfterBreak="0">
+  <w:abstractNum w:abstractNumId="34" w15:restartNumberingAfterBreak="0">
     <w:nsid w:val="76BA1F83"/>
     <w:multiLevelType w:val="hybridMultilevel"/>
     <w:tmpl w:val="4686E0D6"/>
@@ -3658,7 +7250,7 @@
       </w:rPr>
     </w:lvl>
   </w:abstractNum>
-  <w:abstractNum w:abstractNumId="30" w15:restartNumberingAfterBreak="0">
+  <w:abstractNum w:abstractNumId="35" w15:restartNumberingAfterBreak="0">
     <w:nsid w:val="7DB67167"/>
     <w:multiLevelType w:val="hybridMultilevel"/>
     <w:tmpl w:val="DD84BFB0"/>
@@ -3771,7 +7363,7 @@
       </w:rPr>
     </w:lvl>
   </w:abstractNum>
-  <w:abstractNum w:abstractNumId="31" w15:restartNumberingAfterBreak="0">
+  <w:abstractNum w:abstractNumId="36" w15:restartNumberingAfterBreak="0">
     <w:nsid w:val="7F75114A"/>
     <w:multiLevelType w:val="hybridMultilevel"/>
     <w:tmpl w:val="0DEC5232"/>
@@ -3900,49 +7492,49 @@
     <w:abstractNumId w:val="5"/>
   </w:num>
   <w:num w:numId="6">
-    <w:abstractNumId w:val="15"/>
+    <w:abstractNumId w:val="16"/>
   </w:num>
   <w:num w:numId="7">
-    <w:abstractNumId w:val="13"/>
+    <w:abstractNumId w:val="14"/>
   </w:num>
   <w:num w:numId="8">
-    <w:abstractNumId w:val="22"/>
+    <w:abstractNumId w:val="26"/>
   </w:num>
   <w:num w:numId="9">
-    <w:abstractNumId w:val="25"/>
+    <w:abstractNumId w:val="30"/>
   </w:num>
   <w:num w:numId="10">
-    <w:abstractNumId w:val="27"/>
+    <w:abstractNumId w:val="32"/>
   </w:num>
   <w:num w:numId="11">
-    <w:abstractNumId w:val="9"/>
+    <w:abstractNumId w:val="10"/>
   </w:num>
   <w:num w:numId="12">
-    <w:abstractNumId w:val="28"/>
+    <w:abstractNumId w:val="33"/>
   </w:num>
   <w:num w:numId="13">
-    <w:abstractNumId w:val="10"/>
+    <w:abstractNumId w:val="11"/>
   </w:num>
   <w:num w:numId="14">
-    <w:abstractNumId w:val="30"/>
+    <w:abstractNumId w:val="35"/>
   </w:num>
   <w:num w:numId="15">
+    <w:abstractNumId w:val="18"/>
+  </w:num>
+  <w:num w:numId="16">
+    <w:abstractNumId w:val="23"/>
+  </w:num>
+  <w:num w:numId="17">
     <w:abstractNumId w:val="17"/>
   </w:num>
-  <w:num w:numId="16">
-    <w:abstractNumId w:val="20"/>
-  </w:num>
-  <w:num w:numId="17">
-    <w:abstractNumId w:val="16"/>
-  </w:num>
   <w:num w:numId="18">
-    <w:abstractNumId w:val="19"/>
+    <w:abstractNumId w:val="21"/>
   </w:num>
   <w:num w:numId="19">
-    <w:abstractNumId w:val="21"/>
+    <w:abstractNumId w:val="24"/>
   </w:num>
   <w:num w:numId="20">
-    <w:abstractNumId w:val="11"/>
+    <w:abstractNumId w:val="12"/>
   </w:num>
   <w:num w:numId="21">
     <w:abstractNumId w:val="7"/>
@@ -3951,34 +7543,49 @@
     <w:abstractNumId w:val="6"/>
   </w:num>
   <w:num w:numId="23">
-    <w:abstractNumId w:val="18"/>
+    <w:abstractNumId w:val="20"/>
   </w:num>
   <w:num w:numId="24">
-    <w:abstractNumId w:val="12"/>
+    <w:abstractNumId w:val="13"/>
   </w:num>
   <w:num w:numId="25">
-    <w:abstractNumId w:val="14"/>
+    <w:abstractNumId w:val="15"/>
   </w:num>
   <w:num w:numId="26">
-    <w:abstractNumId w:val="26"/>
+    <w:abstractNumId w:val="31"/>
   </w:num>
   <w:num w:numId="27">
-    <w:abstractNumId w:val="29"/>
+    <w:abstractNumId w:val="34"/>
   </w:num>
   <w:num w:numId="28">
-    <w:abstractNumId w:val="23"/>
+    <w:abstractNumId w:val="27"/>
   </w:num>
   <w:num w:numId="29">
-    <w:abstractNumId w:val="8"/>
+    <w:abstractNumId w:val="9"/>
   </w:num>
   <w:num w:numId="30">
-    <w:abstractNumId w:val="31"/>
+    <w:abstractNumId w:val="36"/>
   </w:num>
   <w:num w:numId="31">
     <w:abstractNumId w:val="0"/>
   </w:num>
   <w:num w:numId="32">
-    <w:abstractNumId w:val="24"/>
+    <w:abstractNumId w:val="29"/>
+  </w:num>
+  <w:num w:numId="33">
+    <w:abstractNumId w:val="28"/>
+  </w:num>
+  <w:num w:numId="34">
+    <w:abstractNumId w:val="19"/>
+  </w:num>
+  <w:num w:numId="35">
+    <w:abstractNumId w:val="25"/>
+  </w:num>
+  <w:num w:numId="36">
+    <w:abstractNumId w:val="22"/>
+  </w:num>
+  <w:num w:numId="37">
+    <w:abstractNumId w:val="8"/>
   </w:num>
   <w:numIdMacAtCleanup w:val="30"/>
 </w:numbering>
@@ -4383,7 +7990,7 @@
   <w:style w:type="paragraph" w:default="1" w:styleId="Standard">
     <w:name w:val="Normal"/>
     <w:qFormat/>
-    <w:rsid w:val="00871E68"/>
+    <w:rsid w:val="00846B3F"/>
     <w:pPr>
       <w:tabs>
         <w:tab w:val="left" w:pos="5387"/>
@@ -5274,6 +8881,63 @@
       <w:contextualSpacing/>
     </w:pPr>
   </w:style>
+  <w:style w:type="table" w:styleId="Gitternetztabelle1hell">
+    <w:name w:val="Grid Table 1 Light"/>
+    <w:basedOn w:val="NormaleTabelle"/>
+    <w:uiPriority w:val="46"/>
+    <w:rsid w:val="00846B3F"/>
+    <w:pPr>
+      <w:spacing w:after="0" w:line="240" w:lineRule="auto"/>
+    </w:pPr>
+    <w:tblPr>
+      <w:tblStyleRowBandSize w:val="1"/>
+      <w:tblStyleColBandSize w:val="1"/>
+      <w:tblBorders>
+        <w:top w:val="single" w:sz="4" w:space="0" w:color="999999" w:themeColor="text1" w:themeTint="66"/>
+        <w:left w:val="single" w:sz="4" w:space="0" w:color="999999" w:themeColor="text1" w:themeTint="66"/>
+        <w:bottom w:val="single" w:sz="4" w:space="0" w:color="999999" w:themeColor="text1" w:themeTint="66"/>
+        <w:right w:val="single" w:sz="4" w:space="0" w:color="999999" w:themeColor="text1" w:themeTint="66"/>
+        <w:insideH w:val="single" w:sz="4" w:space="0" w:color="999999" w:themeColor="text1" w:themeTint="66"/>
+        <w:insideV w:val="single" w:sz="4" w:space="0" w:color="999999" w:themeColor="text1" w:themeTint="66"/>
+      </w:tblBorders>
+    </w:tblPr>
+    <w:tblStylePr w:type="firstRow">
+      <w:rPr>
+        <w:b/>
+        <w:bCs/>
+      </w:rPr>
+      <w:tblPr/>
+      <w:tcPr>
+        <w:tcBorders>
+          <w:bottom w:val="single" w:sz="12" w:space="0" w:color="666666" w:themeColor="text1" w:themeTint="99"/>
+        </w:tcBorders>
+      </w:tcPr>
+    </w:tblStylePr>
+    <w:tblStylePr w:type="lastRow">
+      <w:rPr>
+        <w:b/>
+        <w:bCs/>
+      </w:rPr>
+      <w:tblPr/>
+      <w:tcPr>
+        <w:tcBorders>
+          <w:top w:val="double" w:sz="2" w:space="0" w:color="666666" w:themeColor="text1" w:themeTint="99"/>
+        </w:tcBorders>
+      </w:tcPr>
+    </w:tblStylePr>
+    <w:tblStylePr w:type="firstCol">
+      <w:rPr>
+        <w:b/>
+        <w:bCs/>
+      </w:rPr>
+    </w:tblStylePr>
+    <w:tblStylePr w:type="lastCol">
+      <w:rPr>
+        <w:b/>
+        <w:bCs/>
+      </w:rPr>
+    </w:tblStylePr>
+  </w:style>
 </w:styles>
 </file>
 
@@ -5536,31 +9200,6 @@
 </file>
 
 <file path=customXml/item1.xml><?xml version="1.0" encoding="utf-8"?>
-<?mso-contentType ?>
-<FormTemplates xmlns="http://schemas.microsoft.com/sharepoint/v3/contenttype/forms">
-  <Display>DocumentLibraryForm</Display>
-  <Edit>DocumentLibraryForm</Edit>
-  <New>DocumentLibraryForm</New>
-</FormTemplates>
-</file>
-
-<file path=customXml/item2.xml><?xml version="1.0" encoding="utf-8"?>
-<p:properties xmlns:p="http://schemas.microsoft.com/office/2006/metadata/properties" xmlns:xsi="http://www.w3.org/2001/XMLSchema-instance" xmlns:pc="http://schemas.microsoft.com/office/infopath/2007/PartnerControls">
-  <documentManagement>
-    <QMPilot_DokID xmlns="2551ef7e-3b29-44d1-a8ad-ef34c26bfc60">4006</QMPilot_DokID>
-    <BfhIntranetDepartmentText xmlns="26784ab3-7018-48f5-a0f1-aa3c4aa6b505">
-      <Terms xmlns="http://schemas.microsoft.com/office/infopath/2007/PartnerControls">
-        <TermInfo xmlns="http://schemas.microsoft.com/office/infopath/2007/PartnerControls">
-          <TermName xmlns="http://schemas.microsoft.com/office/infopath/2007/PartnerControls">Vorlage</TermName>
-          <TermId xmlns="http://schemas.microsoft.com/office/infopath/2007/PartnerControls">de1a6d3c-ac6a-4b34-8edd-308eb81066db</TermId>
-        </TermInfo>
-      </Terms>
-    </BfhIntranetDepartmentText>
-  </documentManagement>
-</p:properties>
-</file>
-
-<file path=customXml/item3.xml><?xml version="1.0" encoding="utf-8"?>
 <ct:contentTypeSchema xmlns:ct="http://schemas.microsoft.com/office/2006/metadata/contentType" xmlns:ma="http://schemas.microsoft.com/office/2006/metadata/properties/metaAttributes" ct:_="" ma:_="" ma:contentTypeName="QMPilot_ContentType" ma:contentTypeID="0x0101009127C3B567804923A8661E062BBD8EF500AB8983C84EF542A7976DC8547A5CDC52001BD440F45714504284DA526949208683" ma:contentTypeVersion="2" ma:contentTypeDescription="Create a new document." ma:contentTypeScope="" ma:versionID="a7c2366fb0d89faad89977c79a7f12eb">
   <xsd:schema xmlns:xsd="http://www.w3.org/2001/XMLSchema" xmlns:xs="http://www.w3.org/2001/XMLSchema" xmlns:p="http://schemas.microsoft.com/office/2006/metadata/properties" xmlns:ns2="26784ab3-7018-48f5-a0f1-aa3c4aa6b505" xmlns:ns3="2551ef7e-3b29-44d1-a8ad-ef34c26bfc60" targetNamespace="http://schemas.microsoft.com/office/2006/metadata/properties" ma:root="true" ma:fieldsID="d56c420e5a85ea99aba01efe502af070" ns2:_="" ns3:_="">
     <xsd:import namespace="26784ab3-7018-48f5-a0f1-aa3c4aa6b505"/>
@@ -5699,30 +9338,36 @@
 </ct:contentTypeSchema>
 </file>
 
+<file path=customXml/item2.xml><?xml version="1.0" encoding="utf-8"?>
+<p:properties xmlns:p="http://schemas.microsoft.com/office/2006/metadata/properties" xmlns:xsi="http://www.w3.org/2001/XMLSchema-instance" xmlns:pc="http://schemas.microsoft.com/office/infopath/2007/PartnerControls">
+  <documentManagement>
+    <QMPilot_DokID xmlns="2551ef7e-3b29-44d1-a8ad-ef34c26bfc60">4006</QMPilot_DokID>
+    <BfhIntranetDepartmentText xmlns="26784ab3-7018-48f5-a0f1-aa3c4aa6b505">
+      <Terms xmlns="http://schemas.microsoft.com/office/infopath/2007/PartnerControls">
+        <TermInfo xmlns="http://schemas.microsoft.com/office/infopath/2007/PartnerControls">
+          <TermName xmlns="http://schemas.microsoft.com/office/infopath/2007/PartnerControls">Vorlage</TermName>
+          <TermId xmlns="http://schemas.microsoft.com/office/infopath/2007/PartnerControls">de1a6d3c-ac6a-4b34-8edd-308eb81066db</TermId>
+        </TermInfo>
+      </Terms>
+    </BfhIntranetDepartmentText>
+  </documentManagement>
+</p:properties>
+</file>
+
+<file path=customXml/item3.xml><?xml version="1.0" encoding="utf-8"?>
+<?mso-contentType ?>
+<FormTemplates xmlns="http://schemas.microsoft.com/sharepoint/v3/contenttype/forms">
+  <Display>DocumentLibraryForm</Display>
+  <Edit>DocumentLibraryForm</Edit>
+  <New>DocumentLibraryForm</New>
+</FormTemplates>
+</file>
+
 <file path=customXml/item4.xml><?xml version="1.0" encoding="utf-8"?>
 <b:Sources xmlns:b="http://schemas.openxmlformats.org/officeDocument/2006/bibliography" xmlns="http://schemas.openxmlformats.org/officeDocument/2006/bibliography" SelectedStyle="\IEEE2006OfficeOnline.xsl" StyleName="IEEE" Version="2006"/>
 </file>
 
 <file path=customXml/itemProps1.xml><?xml version="1.0" encoding="utf-8"?>
-<ds:datastoreItem xmlns:ds="http://schemas.openxmlformats.org/officeDocument/2006/customXml" ds:itemID="{A32F9D90-2E15-4487-81B8-39AA6128324C}">
-  <ds:schemaRefs>
-    <ds:schemaRef ds:uri="http://schemas.microsoft.com/sharepoint/v3/contenttype/forms"/>
-  </ds:schemaRefs>
-</ds:datastoreItem>
-</file>
-
-<file path=customXml/itemProps2.xml><?xml version="1.0" encoding="utf-8"?>
-<ds:datastoreItem xmlns:ds="http://schemas.openxmlformats.org/officeDocument/2006/customXml" ds:itemID="{901CA8C3-AF8C-4F9A-8ECF-5056060C9BBB}">
-  <ds:schemaRefs>
-    <ds:schemaRef ds:uri="http://schemas.microsoft.com/office/2006/metadata/properties"/>
-    <ds:schemaRef ds:uri="http://schemas.microsoft.com/office/infopath/2007/PartnerControls"/>
-    <ds:schemaRef ds:uri="2551ef7e-3b29-44d1-a8ad-ef34c26bfc60"/>
-    <ds:schemaRef ds:uri="26784ab3-7018-48f5-a0f1-aa3c4aa6b505"/>
-  </ds:schemaRefs>
-</ds:datastoreItem>
-</file>
-
-<file path=customXml/itemProps3.xml><?xml version="1.0" encoding="utf-8"?>
 <ds:datastoreItem xmlns:ds="http://schemas.openxmlformats.org/officeDocument/2006/customXml" ds:itemID="{453FBF2C-9F62-4E0D-8A3D-52E1AB19977B}">
   <ds:schemaRefs>
     <ds:schemaRef ds:uri="http://schemas.microsoft.com/office/2006/metadata/contentType"/>
@@ -5741,8 +9386,27 @@
 </ds:datastoreItem>
 </file>
 
+<file path=customXml/itemProps2.xml><?xml version="1.0" encoding="utf-8"?>
+<ds:datastoreItem xmlns:ds="http://schemas.openxmlformats.org/officeDocument/2006/customXml" ds:itemID="{901CA8C3-AF8C-4F9A-8ECF-5056060C9BBB}">
+  <ds:schemaRefs>
+    <ds:schemaRef ds:uri="http://schemas.microsoft.com/office/2006/metadata/properties"/>
+    <ds:schemaRef ds:uri="http://schemas.microsoft.com/office/infopath/2007/PartnerControls"/>
+    <ds:schemaRef ds:uri="2551ef7e-3b29-44d1-a8ad-ef34c26bfc60"/>
+    <ds:schemaRef ds:uri="26784ab3-7018-48f5-a0f1-aa3c4aa6b505"/>
+  </ds:schemaRefs>
+</ds:datastoreItem>
+</file>
+
+<file path=customXml/itemProps3.xml><?xml version="1.0" encoding="utf-8"?>
+<ds:datastoreItem xmlns:ds="http://schemas.openxmlformats.org/officeDocument/2006/customXml" ds:itemID="{A32F9D90-2E15-4487-81B8-39AA6128324C}">
+  <ds:schemaRefs>
+    <ds:schemaRef ds:uri="http://schemas.microsoft.com/sharepoint/v3/contenttype/forms"/>
+  </ds:schemaRefs>
+</ds:datastoreItem>
+</file>
+
 <file path=customXml/itemProps4.xml><?xml version="1.0" encoding="utf-8"?>
-<ds:datastoreItem xmlns:ds="http://schemas.openxmlformats.org/officeDocument/2006/customXml" ds:itemID="{EFA0D713-2CD7-4EFD-BAD9-30185955B372}">
+<ds:datastoreItem xmlns:ds="http://schemas.openxmlformats.org/officeDocument/2006/customXml" ds:itemID="{38145695-47EF-40B2-B462-C7E4AD5843D4}">
   <ds:schemaRefs>
     <ds:schemaRef ds:uri="http://schemas.openxmlformats.org/officeDocument/2006/bibliography"/>
   </ds:schemaRefs>

</xml_diff>